<commit_message>
Final version de PDF rapport apres proofreading
</commit_message>
<xml_diff>
--- a/Raport.docx
+++ b/Raport.docx
@@ -314,25 +314,7 @@
           <w:b/>
         </w:rPr>
         <w:lastRenderedPageBreak/>
-        <w:t>L</w:t>
-      </w:r>
-      <w:r>
-        <w:rPr>
-          <w:b/>
-        </w:rPr>
-        <w:t>a liste des structures et des fonctions</w:t>
-      </w:r>
-      <w:r>
-        <w:rPr>
-          <w:b/>
-        </w:rPr>
-        <w:t xml:space="preserve"> demandes et </w:t>
-      </w:r>
-      <w:r>
-        <w:rPr>
-          <w:b/>
-        </w:rPr>
-        <w:t>supplémentaires</w:t>
+        <w:t>La liste des structures et des fonctions demandées et supplémentaires</w:t>
       </w:r>
       <w:r>
         <w:rPr>
@@ -372,10 +354,10 @@
             <v:path o:extrusionok="f" gradientshapeok="t" o:connecttype="rect"/>
             <o:lock v:ext="edit" aspectratio="t"/>
           </v:shapetype>
-          <v:shape id="_x0000_s1028" type="#_x0000_t75" style="position:absolute;margin-left:.25pt;margin-top:.15pt;width:497.85pt;height:373.45pt;z-index:-251657216;mso-position-horizontal:absolute;mso-position-horizontal-relative:text;mso-position-vertical:absolute;mso-position-vertical-relative:text;mso-width-relative:page;mso-height-relative:page">
+          <v:shape id="_x0000_s1028" type="#_x0000_t75" style="position:absolute;margin-left:.25pt;margin-top:.15pt;width:497.85pt;height:373.45pt;z-index:-251658752;mso-position-horizontal:absolute;mso-position-horizontal-relative:text;mso-position-vertical:absolute;mso-position-vertical-relative:text;mso-width-relative:page;mso-height-relative:page">
             <v:imagedata r:id="rId6" o:title=""/>
           </v:shape>
-          <o:OLEObject Type="Embed" ProgID="Word.OpenDocumentText.12" ShapeID="_x0000_s1028" DrawAspect="Content" ObjectID="_1791330894" r:id="rId7"/>
+          <o:OLEObject Type="Embed" ProgID="Word.OpenDocumentText.12" ShapeID="_x0000_s1028" DrawAspect="Content" ObjectID="_1791455602" r:id="rId7"/>
         </w:object>
       </w:r>
     </w:p>
@@ -431,43 +413,7 @@
         <w:rPr>
           <w:b/>
         </w:rPr>
-        <w:t xml:space="preserve">On a </w:t>
-      </w:r>
-      <w:r>
-        <w:rPr>
-          <w:b/>
-        </w:rPr>
-        <w:t>gardé</w:t>
-      </w:r>
-      <w:r>
-        <w:rPr>
-          <w:b/>
-        </w:rPr>
-        <w:t xml:space="preserve"> la liste </w:t>
-      </w:r>
-      <w:r>
-        <w:rPr>
-          <w:b/>
-        </w:rPr>
-        <w:t>des structures</w:t>
-      </w:r>
-      <w:r>
-        <w:rPr>
-          <w:b/>
-        </w:rPr>
-        <w:t xml:space="preserve"> suggère par l’annonce sans </w:t>
-      </w:r>
-      <w:r>
-        <w:rPr>
-          <w:b/>
-        </w:rPr>
-        <w:t>aucun changement</w:t>
-      </w:r>
-      <w:r>
-        <w:rPr>
-          <w:b/>
-        </w:rPr>
-        <w:t xml:space="preserve">. </w:t>
+        <w:t>On a gardé la liste des structures suggérées par l’annonce sans aucun changement.</w:t>
       </w:r>
     </w:p>
     <w:p>
@@ -483,13 +429,7 @@
         <w:rPr>
           <w:b/>
         </w:rPr>
-        <w:t xml:space="preserve">Raison de choix des fonctions </w:t>
-      </w:r>
-      <w:r>
-        <w:rPr>
-          <w:b/>
-        </w:rPr>
-        <w:t>supplémentaires</w:t>
+        <w:t>Raisons du choix des fonctions supplémentaires</w:t>
       </w:r>
       <w:r>
         <w:rPr>
@@ -514,29 +454,16 @@
         </w:rPr>
       </w:pPr>
       <w:proofErr w:type="spellStart"/>
-      <w:proofErr w:type="gramStart"/>
-      <w:r>
-        <w:rPr>
-          <w:rFonts w:ascii="Courier New" w:eastAsia="Times New Roman" w:hAnsi="Courier New" w:cs="Courier New"/>
-          <w:color w:val="000000"/>
-          <w:kern w:val="0"/>
-          <w:sz w:val="20"/>
-          <w:szCs w:val="20"/>
-          <w:lang w:eastAsia="fr-FR"/>
-        </w:rPr>
-        <w:t>matrice</w:t>
-      </w:r>
-      <w:proofErr w:type="gramEnd"/>
-      <w:r>
-        <w:rPr>
-          <w:rFonts w:ascii="Courier New" w:eastAsia="Times New Roman" w:hAnsi="Courier New" w:cs="Courier New"/>
-          <w:color w:val="000000"/>
-          <w:kern w:val="0"/>
-          <w:sz w:val="20"/>
-          <w:szCs w:val="20"/>
-          <w:lang w:eastAsia="fr-FR"/>
-        </w:rPr>
-        <w:t>_creuse</w:t>
+      <w:r>
+        <w:rPr>
+          <w:rFonts w:ascii="Courier New" w:eastAsia="Times New Roman" w:hAnsi="Courier New" w:cs="Courier New"/>
+          <w:color w:val="000000"/>
+          <w:kern w:val="0"/>
+          <w:sz w:val="20"/>
+          <w:szCs w:val="20"/>
+          <w:lang w:eastAsia="fr-FR"/>
+        </w:rPr>
+        <w:t>matrice_creuse</w:t>
       </w:r>
       <w:proofErr w:type="spellEnd"/>
       <w:r>
@@ -601,51 +528,19 @@
           <w:rFonts w:ascii="Times New Roman" w:hAnsi="Times New Roman" w:cs="Times New Roman"/>
           <w:bCs/>
         </w:rPr>
-        <w:t xml:space="preserve">On a eu l’envie de ne pas écrire le saisir et les teste des saisit dans la main a fin de </w:t>
-      </w:r>
-      <w:r>
-        <w:rPr>
-          <w:rFonts w:ascii="Times New Roman" w:hAnsi="Times New Roman" w:cs="Times New Roman"/>
-          <w:bCs/>
-        </w:rPr>
-        <w:t>récupère</w:t>
-      </w:r>
-      <w:r>
-        <w:rPr>
-          <w:rFonts w:ascii="Times New Roman" w:hAnsi="Times New Roman" w:cs="Times New Roman"/>
-          <w:bCs/>
-        </w:rPr>
-        <w:t xml:space="preserve"> une pointeur de l’espace mémoire biens allo</w:t>
-      </w:r>
-      <w:r>
-        <w:rPr>
-          <w:rFonts w:ascii="Times New Roman" w:hAnsi="Times New Roman" w:cs="Times New Roman"/>
-          <w:bCs/>
-        </w:rPr>
-        <w:t>uer</w:t>
-      </w:r>
-      <w:r>
-        <w:rPr>
-          <w:rFonts w:ascii="Times New Roman" w:hAnsi="Times New Roman" w:cs="Times New Roman"/>
-          <w:bCs/>
-        </w:rPr>
-        <w:t xml:space="preserve"> </w:t>
-      </w:r>
-      <w:r>
-        <w:rPr>
-          <w:rFonts w:ascii="Times New Roman" w:hAnsi="Times New Roman" w:cs="Times New Roman"/>
-          <w:bCs/>
-        </w:rPr>
-        <w:t xml:space="preserve">et puis retourner par </w:t>
-      </w:r>
-      <w:r>
-        <w:rPr>
-          <w:rFonts w:ascii="Times New Roman" w:hAnsi="Times New Roman" w:cs="Times New Roman"/>
-          <w:bCs/>
-        </w:rPr>
-        <w:t xml:space="preserve">une fonction isole de notre  </w:t>
-      </w:r>
-      <w:r>
+        <w:t>Nous avons choisi de ne pas écrire la saisie et les tests de saisie dans le main, afin de récupérer un pointeur de l'espace mémoire bien alloué, qui sera ensuite retourné par une fonction isolée</w:t>
+      </w:r>
+      <w:r>
+        <w:rPr>
+          <w:rFonts w:ascii="Times New Roman" w:hAnsi="Times New Roman" w:cs="Times New Roman"/>
+          <w:bCs/>
+        </w:rPr>
+        <w:t xml:space="preserve"> </w:t>
+      </w:r>
+      <w:r>
+        <w:rPr>
+          <w:noProof/>
+        </w:rPr>
         <w:drawing>
           <wp:inline distT="0" distB="0" distL="0" distR="0" wp14:anchorId="7DEC0205" wp14:editId="1EBFAEFC">
             <wp:extent cx="1796143" cy="144145"/>
@@ -712,32 +607,12 @@
           <w:rFonts w:ascii="Times New Roman" w:hAnsi="Times New Roman" w:cs="Times New Roman"/>
           <w:bCs/>
         </w:rPr>
-        <w:t>po</w:t>
-      </w:r>
-      <w:r>
-        <w:rPr>
-          <w:rFonts w:ascii="Times New Roman" w:hAnsi="Times New Roman" w:cs="Times New Roman"/>
-          <w:bCs/>
-        </w:rPr>
-        <w:t xml:space="preserve">ur le stocker dans notre liste mémoire des matrices qui se trouve dans le </w:t>
-      </w:r>
-      <w:proofErr w:type="gramStart"/>
-      <w:r>
-        <w:rPr>
-          <w:rFonts w:ascii="Times New Roman" w:hAnsi="Times New Roman" w:cs="Times New Roman"/>
-          <w:bCs/>
-        </w:rPr>
-        <w:t>main(</w:t>
-      </w:r>
-      <w:proofErr w:type="gramEnd"/>
-      <w:r>
-        <w:rPr>
-          <w:rFonts w:ascii="Times New Roman" w:hAnsi="Times New Roman" w:cs="Times New Roman"/>
-          <w:bCs/>
-        </w:rPr>
-        <w:t xml:space="preserve">) </w:t>
-      </w:r>
-      <w:r>
+        <w:t xml:space="preserve">pour le stocker dans notre liste mémoire des matrices qui se trouve dans le main() </w:t>
+      </w:r>
+      <w:r>
+        <w:rPr>
+          <w:noProof/>
+        </w:rPr>
         <w:drawing>
           <wp:inline distT="0" distB="0" distL="0" distR="0" wp14:anchorId="5869BB10" wp14:editId="307AB031">
             <wp:extent cx="2460171" cy="144145"/>
@@ -809,14 +684,28 @@
           <w:rFonts w:ascii="Times New Roman" w:hAnsi="Times New Roman" w:cs="Times New Roman"/>
           <w:bCs/>
         </w:rPr>
-        <w:t xml:space="preserve"> on teste le saisir d’utilisateur sur les dimension de la matrice creuse et une fois on a </w:t>
-      </w:r>
-      <w:r>
-        <w:rPr>
-          <w:rFonts w:ascii="Times New Roman" w:hAnsi="Times New Roman" w:cs="Times New Roman"/>
-          <w:bCs/>
-        </w:rPr>
-        <w:t>allouer</w:t>
+        <w:t xml:space="preserve"> on teste le saisir d’utilisateur sur les dimension de la matrice creuse et</w:t>
+      </w:r>
+      <w:r>
+        <w:rPr>
+          <w:rFonts w:ascii="Times New Roman" w:hAnsi="Times New Roman" w:cs="Times New Roman"/>
+          <w:bCs/>
+        </w:rPr>
+        <w:t>,</w:t>
+      </w:r>
+      <w:r>
+        <w:rPr>
+          <w:rFonts w:ascii="Times New Roman" w:hAnsi="Times New Roman" w:cs="Times New Roman"/>
+          <w:bCs/>
+        </w:rPr>
+        <w:t xml:space="preserve"> une fois on a </w:t>
+      </w:r>
+      <w:r>
+        <w:rPr>
+          <w:rFonts w:ascii="Times New Roman" w:hAnsi="Times New Roman" w:cs="Times New Roman"/>
+          <w:bCs/>
+        </w:rPr>
+        <w:t>alloué</w:t>
       </w:r>
       <w:r>
         <w:rPr>
@@ -865,16 +754,26 @@
           <w:rFonts w:ascii="Times New Roman" w:hAnsi="Times New Roman" w:cs="Times New Roman"/>
           <w:bCs/>
         </w:rPr>
-        <w:t xml:space="preserve"> la fonction demande</w:t>
-      </w:r>
-      <w:r>
-        <w:rPr>
-          <w:rFonts w:ascii="Times New Roman" w:hAnsi="Times New Roman" w:cs="Times New Roman"/>
-          <w:bCs/>
-        </w:rPr>
-        <w:t xml:space="preserve"> </w:t>
-      </w:r>
-      <w:r>
+        <w:t xml:space="preserve"> la fonction </w:t>
+      </w:r>
+      <w:r>
+        <w:rPr>
+          <w:rFonts w:ascii="Times New Roman" w:hAnsi="Times New Roman" w:cs="Times New Roman"/>
+          <w:bCs/>
+        </w:rPr>
+        <w:t>demandée</w:t>
+      </w:r>
+      <w:r>
+        <w:rPr>
+          <w:rFonts w:ascii="Times New Roman" w:hAnsi="Times New Roman" w:cs="Times New Roman"/>
+          <w:bCs/>
+        </w:rPr>
+        <w:t xml:space="preserve"> </w:t>
+      </w:r>
+      <w:r>
+        <w:rPr>
+          <w:noProof/>
+        </w:rPr>
         <w:drawing>
           <wp:inline distT="0" distB="0" distL="0" distR="0" wp14:anchorId="0E1BB8B3" wp14:editId="5F0B3ABC">
             <wp:extent cx="3812468" cy="135890"/>
@@ -960,7 +859,6 @@
         </w:rPr>
       </w:pPr>
       <w:proofErr w:type="spellStart"/>
-      <w:proofErr w:type="gramStart"/>
       <w:r>
         <w:rPr>
           <w:rFonts w:ascii="Courier New" w:eastAsia="Times New Roman" w:hAnsi="Courier New" w:cs="Courier New"/>
@@ -973,7 +871,6 @@
         <w:t>element</w:t>
       </w:r>
       <w:proofErr w:type="spellEnd"/>
-      <w:proofErr w:type="gramEnd"/>
       <w:r>
         <w:rPr>
           <w:rFonts w:ascii="Courier New" w:eastAsia="Times New Roman" w:hAnsi="Courier New" w:cs="Courier New"/>
@@ -1179,15 +1076,39 @@
           <w:rFonts w:ascii="Times New Roman" w:hAnsi="Times New Roman" w:cs="Times New Roman"/>
           <w:bCs/>
         </w:rPr>
-        <w:t>. A cause du fait qu’on a besoin de le réutiliser plusieurs fois dans plusieurs fonctions, notamment en</w:t>
-      </w:r>
-      <w:r>
-        <w:rPr>
-          <w:b/>
-        </w:rPr>
-        <w:t xml:space="preserve"> </w:t>
-      </w:r>
-      <w:r>
+        <w:t xml:space="preserve">. </w:t>
+      </w:r>
+      <w:r>
+        <w:rPr>
+          <w:rFonts w:ascii="Times New Roman" w:hAnsi="Times New Roman" w:cs="Times New Roman"/>
+          <w:bCs/>
+        </w:rPr>
+        <w:t>Étant donné qu</w:t>
+      </w:r>
+      <w:r>
+        <w:rPr>
+          <w:rFonts w:ascii="Times New Roman" w:hAnsi="Times New Roman" w:cs="Times New Roman"/>
+          <w:bCs/>
+        </w:rPr>
+        <w:t xml:space="preserve">’on </w:t>
+      </w:r>
+      <w:r>
+        <w:rPr>
+          <w:rFonts w:ascii="Times New Roman" w:hAnsi="Times New Roman" w:cs="Times New Roman"/>
+          <w:bCs/>
+        </w:rPr>
+        <w:t>a besoin de le réutiliser plusieurs fois dans plusieurs fonctions, notamment en</w:t>
+      </w:r>
+      <w:r>
+        <w:rPr>
+          <w:b/>
+        </w:rPr>
+        <w:t xml:space="preserve"> </w:t>
+      </w:r>
+      <w:r>
+        <w:rPr>
+          <w:noProof/>
+        </w:rPr>
         <w:drawing>
           <wp:inline distT="0" distB="0" distL="0" distR="0" wp14:anchorId="4C832D8B" wp14:editId="560B2202">
             <wp:extent cx="4060371" cy="144145"/>
@@ -1247,6 +1168,9 @@
         <w:t xml:space="preserve"> </w:t>
       </w:r>
       <w:r>
+        <w:rPr>
+          <w:noProof/>
+        </w:rPr>
         <w:drawing>
           <wp:inline distT="0" distB="0" distL="0" distR="0" wp14:anchorId="1FCFB807" wp14:editId="230F7B90">
             <wp:extent cx="4751614" cy="144145"/>
@@ -1320,6 +1244,9 @@
         <w:t xml:space="preserve"> </w:t>
       </w:r>
       <w:r>
+        <w:rPr>
+          <w:noProof/>
+        </w:rPr>
         <w:drawing>
           <wp:inline distT="0" distB="0" distL="0" distR="0" wp14:anchorId="5D27F198" wp14:editId="7537F75A">
             <wp:extent cx="4572000" cy="157843"/>
@@ -1383,56 +1310,14 @@
           <w:rFonts w:ascii="Times New Roman" w:hAnsi="Times New Roman" w:cs="Times New Roman"/>
           <w:bCs/>
         </w:rPr>
-        <w:t xml:space="preserve">on a le mis comme une fonction propre qui prend les paramètre nécessaire et minimale (nb colonne et valeur) pour initialiser </w:t>
-      </w:r>
-      <w:r>
-        <w:rPr>
-          <w:rFonts w:ascii="Times New Roman" w:hAnsi="Times New Roman" w:cs="Times New Roman"/>
-          <w:bCs/>
-        </w:rPr>
-        <w:t>un élément</w:t>
-      </w:r>
-      <w:r>
-        <w:rPr>
-          <w:rFonts w:ascii="Times New Roman" w:hAnsi="Times New Roman" w:cs="Times New Roman"/>
-          <w:bCs/>
-        </w:rPr>
-        <w:t xml:space="preserve"> de notre liste chainer simple. Il </w:t>
-      </w:r>
-      <w:r>
-        <w:rPr>
-          <w:rFonts w:ascii="Times New Roman" w:hAnsi="Times New Roman" w:cs="Times New Roman"/>
-          <w:bCs/>
-        </w:rPr>
-        <w:t>renvo</w:t>
-      </w:r>
-      <w:r>
-        <w:rPr>
-          <w:rFonts w:ascii="Times New Roman" w:hAnsi="Times New Roman" w:cs="Times New Roman"/>
-          <w:bCs/>
-        </w:rPr>
-        <w:t>i</w:t>
-      </w:r>
-      <w:r>
-        <w:rPr>
-          <w:rFonts w:ascii="Times New Roman" w:hAnsi="Times New Roman" w:cs="Times New Roman"/>
-          <w:bCs/>
-        </w:rPr>
-        <w:t xml:space="preserve"> le pointeur de l’espace mémoire de </w:t>
-      </w:r>
-      <w:r>
-        <w:rPr>
-          <w:rFonts w:ascii="Times New Roman" w:hAnsi="Times New Roman" w:cs="Times New Roman"/>
-          <w:bCs/>
-        </w:rPr>
-        <w:t>notre nouvel élément</w:t>
-      </w:r>
-      <w:r>
-        <w:rPr>
-          <w:rFonts w:ascii="Times New Roman" w:hAnsi="Times New Roman" w:cs="Times New Roman"/>
-          <w:bCs/>
-        </w:rPr>
-        <w:t>.</w:t>
+        <w:t xml:space="preserve">on a </w:t>
+      </w:r>
+      <w:r>
+        <w:rPr>
+          <w:rFonts w:ascii="Times New Roman" w:hAnsi="Times New Roman" w:cs="Times New Roman"/>
+          <w:bCs/>
+        </w:rPr>
+        <w:t>définie comme une fonction distincte qui prend les paramètres nécessaires et minimaux (numéro de colonne et valeur) pour initialiser un élément de notre liste chaînée simple. Elle renvoie le pointeur de l’espace mémoire de notre nouvel élément.</w:t>
       </w:r>
     </w:p>
     <w:p>
@@ -1443,7 +1328,7 @@
           <w:numId w:val="2"/>
         </w:numPr>
         <w:shd w:val="clear" w:color="auto" w:fill="FFFFFF"/>
-        <w:spacing w:before="240"/>
+        <w:spacing w:before="240" w:after="0"/>
         <w:ind w:left="630"/>
         <w:rPr>
           <w:rFonts w:ascii="Times New Roman" w:eastAsia="Times New Roman" w:hAnsi="Times New Roman" w:cs="Times New Roman"/>
@@ -1452,7 +1337,6 @@
         </w:rPr>
       </w:pPr>
       <w:proofErr w:type="spellStart"/>
-      <w:proofErr w:type="gramStart"/>
       <w:r>
         <w:rPr>
           <w:rFonts w:ascii="Courier New" w:eastAsia="Times New Roman" w:hAnsi="Courier New" w:cs="Courier New"/>
@@ -1465,7 +1349,6 @@
         <w:t>void</w:t>
       </w:r>
       <w:proofErr w:type="spellEnd"/>
-      <w:proofErr w:type="gramEnd"/>
       <w:r>
         <w:rPr>
           <w:rFonts w:ascii="Courier New" w:eastAsia="Times New Roman" w:hAnsi="Courier New" w:cs="Courier New"/>
@@ -1682,30 +1565,40 @@
           <w:rFonts w:ascii="Times New Roman" w:hAnsi="Times New Roman" w:cs="Times New Roman"/>
           <w:bCs/>
         </w:rPr>
-        <w:t xml:space="preserve">Sont des fonctions qui prend respectivement une matrice ou un pointeur de matrice et le </w:t>
-      </w:r>
-      <w:r>
-        <w:rPr>
-          <w:rFonts w:ascii="Times New Roman" w:hAnsi="Times New Roman" w:cs="Times New Roman"/>
-          <w:bCs/>
-        </w:rPr>
-        <w:t>déréférencer</w:t>
-      </w:r>
-      <w:r>
-        <w:rPr>
-          <w:rFonts w:ascii="Times New Roman" w:hAnsi="Times New Roman" w:cs="Times New Roman"/>
-          <w:bCs/>
-        </w:rPr>
-        <w:t xml:space="preserve"> pour libérer le mémoire qu’on a allouer dans la fonction</w:t>
-      </w:r>
-      <w:r>
-        <w:rPr>
-          <w:rFonts w:ascii="Courier New" w:eastAsia="Times New Roman" w:hAnsi="Courier New" w:cs="Courier New"/>
-          <w:color w:val="000000"/>
-          <w:kern w:val="0"/>
-          <w:sz w:val="20"/>
-          <w:szCs w:val="20"/>
-          <w:lang w:eastAsia="fr-FR"/>
+        <w:t>Ce sont des fonctions qui prennent respectivement une matrice</w:t>
+      </w:r>
+      <w:r>
+        <w:rPr>
+          <w:rFonts w:ascii="Times New Roman" w:hAnsi="Times New Roman" w:cs="Times New Roman"/>
+          <w:bCs/>
+        </w:rPr>
+        <w:t>,</w:t>
+      </w:r>
+      <w:r>
+        <w:rPr>
+          <w:rFonts w:ascii="Times New Roman" w:hAnsi="Times New Roman" w:cs="Times New Roman"/>
+          <w:bCs/>
+        </w:rPr>
+        <w:t xml:space="preserve"> ou un pointeur de matrice et le déréférencent</w:t>
+      </w:r>
+      <w:r>
+        <w:rPr>
+          <w:rFonts w:ascii="Times New Roman" w:hAnsi="Times New Roman" w:cs="Times New Roman"/>
+          <w:bCs/>
+        </w:rPr>
+        <w:t>,</w:t>
+      </w:r>
+      <w:r>
+        <w:rPr>
+          <w:rFonts w:ascii="Times New Roman" w:hAnsi="Times New Roman" w:cs="Times New Roman"/>
+          <w:bCs/>
+        </w:rPr>
+        <w:t xml:space="preserve"> pour libérer la mémoire allouée dans la fonction</w:t>
+      </w:r>
+      <w:r>
+        <w:rPr>
+          <w:rFonts w:ascii="Times New Roman" w:hAnsi="Times New Roman" w:cs="Times New Roman"/>
+          <w:bCs/>
         </w:rPr>
         <w:t xml:space="preserve"> </w:t>
       </w:r>
@@ -1756,19 +1649,7 @@
           <w:szCs w:val="20"/>
           <w:lang w:eastAsia="fr-FR"/>
         </w:rPr>
-        <w:t>cree_</w:t>
-      </w:r>
-      <w:proofErr w:type="gramStart"/>
-      <w:r>
-        <w:rPr>
-          <w:rFonts w:ascii="Courier New" w:eastAsia="Times New Roman" w:hAnsi="Courier New" w:cs="Courier New"/>
-          <w:color w:val="000000"/>
-          <w:kern w:val="0"/>
-          <w:sz w:val="20"/>
-          <w:szCs w:val="20"/>
-          <w:lang w:eastAsia="fr-FR"/>
-        </w:rPr>
-        <w:t>matrice</w:t>
+        <w:t>cree_matrice</w:t>
       </w:r>
       <w:proofErr w:type="spellEnd"/>
       <w:r>
@@ -1782,21 +1663,7 @@
           <w:szCs w:val="20"/>
           <w:lang w:eastAsia="fr-FR"/>
         </w:rPr>
-        <w:t>(</w:t>
-      </w:r>
-      <w:proofErr w:type="gramEnd"/>
-      <w:r>
-        <w:rPr>
-          <w:rFonts w:ascii="Courier New" w:eastAsia="Times New Roman" w:hAnsi="Courier New" w:cs="Courier New"/>
-          <w:b/>
-          <w:bCs/>
-          <w:color w:val="000080"/>
-          <w:kern w:val="0"/>
-          <w:sz w:val="20"/>
-          <w:szCs w:val="20"/>
-          <w:lang w:eastAsia="fr-FR"/>
-        </w:rPr>
-        <w:t>)</w:t>
+        <w:t>()</w:t>
       </w:r>
       <w:r>
         <w:rPr>
@@ -1966,7 +1833,7 @@
           <w:kern w:val="0"/>
           <w:lang w:eastAsia="fr-FR"/>
         </w:rPr>
-        <w:t xml:space="preserve">. Ils parcourent tous les éléments pour trouver l’un à la fin de la liste </w:t>
+        <w:t xml:space="preserve">. </w:t>
       </w:r>
       <w:r>
         <w:rPr>
@@ -1975,7 +1842,7 @@
           <w:kern w:val="0"/>
           <w:lang w:eastAsia="fr-FR"/>
         </w:rPr>
-        <w:t>d’une ligne</w:t>
+        <w:t xml:space="preserve">Elles parcourent tous les éléments pour trouver celui en fin de liste d'une ligne, le libèrent, puis retraversent </w:t>
       </w:r>
       <w:r>
         <w:rPr>
@@ -1984,7 +1851,7 @@
           <w:kern w:val="0"/>
           <w:lang w:eastAsia="fr-FR"/>
         </w:rPr>
-        <w:t>,</w:t>
+        <w:t xml:space="preserve">de début </w:t>
       </w:r>
       <w:r>
         <w:rPr>
@@ -1993,79 +1860,7 @@
           <w:kern w:val="0"/>
           <w:lang w:eastAsia="fr-FR"/>
         </w:rPr>
-        <w:t xml:space="preserve"> le libérer et revien</w:t>
-      </w:r>
-      <w:r>
-        <w:rPr>
-          <w:rFonts w:ascii="Times New Roman" w:eastAsia="Times New Roman" w:hAnsi="Times New Roman" w:cs="Times New Roman"/>
-          <w:color w:val="000080"/>
-          <w:kern w:val="0"/>
-          <w:lang w:eastAsia="fr-FR"/>
-        </w:rPr>
-        <w:t>nent</w:t>
-      </w:r>
-      <w:r>
-        <w:rPr>
-          <w:rFonts w:ascii="Times New Roman" w:eastAsia="Times New Roman" w:hAnsi="Times New Roman" w:cs="Times New Roman"/>
-          <w:color w:val="000080"/>
-          <w:kern w:val="0"/>
-          <w:lang w:eastAsia="fr-FR"/>
-        </w:rPr>
-        <w:t xml:space="preserve"> </w:t>
-      </w:r>
-      <w:r>
-        <w:rPr>
-          <w:rFonts w:ascii="Times New Roman" w:eastAsia="Times New Roman" w:hAnsi="Times New Roman" w:cs="Times New Roman"/>
-          <w:color w:val="000080"/>
-          <w:kern w:val="0"/>
-          <w:lang w:eastAsia="fr-FR"/>
-        </w:rPr>
-        <w:t>à</w:t>
-      </w:r>
-      <w:r>
-        <w:rPr>
-          <w:rFonts w:ascii="Times New Roman" w:eastAsia="Times New Roman" w:hAnsi="Times New Roman" w:cs="Times New Roman"/>
-          <w:color w:val="000080"/>
-          <w:kern w:val="0"/>
-          <w:lang w:eastAsia="fr-FR"/>
-        </w:rPr>
-        <w:t xml:space="preserve"> </w:t>
-      </w:r>
-      <w:r>
-        <w:rPr>
-          <w:rFonts w:ascii="Times New Roman" w:eastAsia="Times New Roman" w:hAnsi="Times New Roman" w:cs="Times New Roman"/>
-          <w:color w:val="000080"/>
-          <w:kern w:val="0"/>
-          <w:lang w:eastAsia="fr-FR"/>
-        </w:rPr>
-        <w:t>retraverser</w:t>
-      </w:r>
-      <w:r>
-        <w:rPr>
-          <w:rFonts w:ascii="Times New Roman" w:eastAsia="Times New Roman" w:hAnsi="Times New Roman" w:cs="Times New Roman"/>
-          <w:color w:val="000080"/>
-          <w:kern w:val="0"/>
-          <w:lang w:eastAsia="fr-FR"/>
-        </w:rPr>
-        <w:t xml:space="preserve"> jusqu’à la ligne est vide. On suit cette </w:t>
-      </w:r>
-      <w:r>
-        <w:rPr>
-          <w:rFonts w:ascii="Times New Roman" w:eastAsia="Times New Roman" w:hAnsi="Times New Roman" w:cs="Times New Roman"/>
-          <w:color w:val="000080"/>
-          <w:kern w:val="0"/>
-          <w:lang w:eastAsia="fr-FR"/>
-        </w:rPr>
-        <w:t>procédure</w:t>
-      </w:r>
-      <w:r>
-        <w:rPr>
-          <w:rFonts w:ascii="Times New Roman" w:eastAsia="Times New Roman" w:hAnsi="Times New Roman" w:cs="Times New Roman"/>
-          <w:color w:val="000080"/>
-          <w:kern w:val="0"/>
-          <w:lang w:eastAsia="fr-FR"/>
-        </w:rPr>
-        <w:t xml:space="preserve"> pour chaque ligne.</w:t>
+        <w:t>la liste jusqu'à ce que la ligne soit vide. Cette procédure est répétée pour chaque ligne.</w:t>
       </w:r>
     </w:p>
     <w:p>
@@ -2099,131 +1894,7 @@
         <w:rPr>
           <w:b/>
         </w:rPr>
-        <w:t xml:space="preserve">fonction implémentée. </w:t>
-      </w:r>
-    </w:p>
-    <w:p>
-      <w:pPr>
-        <w:rPr>
-          <w:rFonts w:ascii="Times New Roman" w:hAnsi="Times New Roman" w:cs="Times New Roman"/>
-          <w:bCs/>
-        </w:rPr>
-      </w:pPr>
-      <w:r>
-        <w:rPr>
-          <w:rFonts w:ascii="Times New Roman" w:hAnsi="Times New Roman" w:cs="Times New Roman"/>
-          <w:bCs/>
-        </w:rPr>
-        <w:t>Pour ce partie la</w:t>
-      </w:r>
-      <w:r>
-        <w:rPr>
-          <w:rFonts w:ascii="Times New Roman" w:hAnsi="Times New Roman" w:cs="Times New Roman"/>
-          <w:bCs/>
-        </w:rPr>
-        <w:t>,</w:t>
-      </w:r>
-      <w:r>
-        <w:rPr>
-          <w:rFonts w:ascii="Times New Roman" w:hAnsi="Times New Roman" w:cs="Times New Roman"/>
-          <w:bCs/>
-        </w:rPr>
-        <w:t xml:space="preserve"> l</w:t>
-      </w:r>
-      <w:r>
-        <w:rPr>
-          <w:rFonts w:ascii="Times New Roman" w:hAnsi="Times New Roman" w:cs="Times New Roman"/>
-          <w:bCs/>
-        </w:rPr>
-        <w:t>es</w:t>
-      </w:r>
-      <w:r>
-        <w:rPr>
-          <w:rFonts w:ascii="Times New Roman" w:hAnsi="Times New Roman" w:cs="Times New Roman"/>
-          <w:bCs/>
-        </w:rPr>
-        <w:t xml:space="preserve"> notation</w:t>
-      </w:r>
-      <w:r>
-        <w:rPr>
-          <w:rFonts w:ascii="Times New Roman" w:hAnsi="Times New Roman" w:cs="Times New Roman"/>
-          <w:bCs/>
-        </w:rPr>
-        <w:t>s</w:t>
-      </w:r>
-      <w:r>
-        <w:rPr>
-          <w:rFonts w:ascii="Times New Roman" w:hAnsi="Times New Roman" w:cs="Times New Roman"/>
-          <w:bCs/>
-        </w:rPr>
-        <w:t xml:space="preserve"> (</w:t>
-      </w:r>
-      <w:proofErr w:type="spellStart"/>
-      <w:proofErr w:type="gramStart"/>
-      <w:r>
-        <w:rPr>
-          <w:rFonts w:ascii="Times New Roman" w:hAnsi="Times New Roman" w:cs="Times New Roman"/>
-          <w:bCs/>
-        </w:rPr>
-        <w:t>n,m</w:t>
-      </w:r>
-      <w:proofErr w:type="spellEnd"/>
-      <w:proofErr w:type="gramEnd"/>
-      <w:r>
-        <w:rPr>
-          <w:rFonts w:ascii="Times New Roman" w:hAnsi="Times New Roman" w:cs="Times New Roman"/>
-          <w:bCs/>
-        </w:rPr>
-        <w:t xml:space="preserve">) </w:t>
-      </w:r>
-      <w:r>
-        <w:rPr>
-          <w:rFonts w:ascii="Times New Roman" w:hAnsi="Times New Roman" w:cs="Times New Roman"/>
-          <w:bCs/>
-        </w:rPr>
-        <w:t>sont utilisé</w:t>
-      </w:r>
-      <w:r>
-        <w:rPr>
-          <w:rFonts w:ascii="Times New Roman" w:hAnsi="Times New Roman" w:cs="Times New Roman"/>
-          <w:bCs/>
-        </w:rPr>
-        <w:t xml:space="preserve"> pour </w:t>
-      </w:r>
-      <w:r>
-        <w:rPr>
-          <w:rFonts w:ascii="Times New Roman" w:hAnsi="Times New Roman" w:cs="Times New Roman"/>
-          <w:bCs/>
-        </w:rPr>
-        <w:t>caractériser</w:t>
-      </w:r>
-      <w:r>
-        <w:rPr>
-          <w:rFonts w:ascii="Times New Roman" w:hAnsi="Times New Roman" w:cs="Times New Roman"/>
-          <w:bCs/>
-        </w:rPr>
-        <w:t xml:space="preserve"> le taille de </w:t>
-      </w:r>
-      <w:r>
-        <w:rPr>
-          <w:rFonts w:ascii="Times New Roman" w:hAnsi="Times New Roman" w:cs="Times New Roman"/>
-          <w:bCs/>
-        </w:rPr>
-        <w:t>problème</w:t>
-      </w:r>
-      <w:r>
-        <w:rPr>
-          <w:rFonts w:ascii="Times New Roman" w:hAnsi="Times New Roman" w:cs="Times New Roman"/>
-          <w:bCs/>
-        </w:rPr>
-        <w:t xml:space="preserve"> ou n-nombre de ligne et m-nombre de colonnes saisir pour chaque matrice par l’utilisateur</w:t>
-      </w:r>
-      <w:r>
-        <w:rPr>
-          <w:rFonts w:ascii="Times New Roman" w:hAnsi="Times New Roman" w:cs="Times New Roman"/>
-          <w:bCs/>
-        </w:rPr>
-        <w:t>:</w:t>
+        <w:t>fonction implémentée</w:t>
       </w:r>
     </w:p>
     <w:p>
@@ -2231,6 +1902,84 @@
         <w:shd w:val="clear" w:color="auto" w:fill="FFFFFF"/>
         <w:spacing w:after="0" w:line="240" w:lineRule="auto"/>
         <w:rPr>
+          <w:rFonts w:ascii="Times New Roman" w:hAnsi="Times New Roman" w:cs="Times New Roman"/>
+          <w:bCs/>
+        </w:rPr>
+      </w:pPr>
+      <w:r>
+        <w:rPr>
+          <w:rFonts w:ascii="Times New Roman" w:hAnsi="Times New Roman" w:cs="Times New Roman"/>
+          <w:bCs/>
+        </w:rPr>
+        <w:t xml:space="preserve">Pour cette partie, les notations (n, m) sont utilisées pour caractériser la taille du problème, où </w:t>
+      </w:r>
+      <w:r>
+        <w:rPr>
+          <w:rFonts w:ascii="Times New Roman" w:hAnsi="Times New Roman" w:cs="Times New Roman"/>
+          <w:b/>
+        </w:rPr>
+        <w:t>n</w:t>
+      </w:r>
+      <w:r>
+        <w:rPr>
+          <w:rFonts w:ascii="Times New Roman" w:hAnsi="Times New Roman" w:cs="Times New Roman"/>
+          <w:bCs/>
+        </w:rPr>
+        <w:t xml:space="preserve"> -</w:t>
+      </w:r>
+      <w:r>
+        <w:rPr>
+          <w:rFonts w:ascii="Times New Roman" w:hAnsi="Times New Roman" w:cs="Times New Roman"/>
+          <w:bCs/>
+        </w:rPr>
+        <w:t xml:space="preserve"> nombre de lignes et </w:t>
+      </w:r>
+      <w:r>
+        <w:rPr>
+          <w:rFonts w:ascii="Times New Roman" w:hAnsi="Times New Roman" w:cs="Times New Roman"/>
+          <w:b/>
+        </w:rPr>
+        <w:t>m</w:t>
+      </w:r>
+      <w:r>
+        <w:rPr>
+          <w:rFonts w:ascii="Times New Roman" w:hAnsi="Times New Roman" w:cs="Times New Roman"/>
+          <w:bCs/>
+        </w:rPr>
+        <w:t xml:space="preserve"> </w:t>
+      </w:r>
+      <w:r>
+        <w:rPr>
+          <w:rFonts w:ascii="Times New Roman" w:hAnsi="Times New Roman" w:cs="Times New Roman"/>
+          <w:bCs/>
+        </w:rPr>
+        <w:t xml:space="preserve">- </w:t>
+      </w:r>
+      <w:r>
+        <w:rPr>
+          <w:rFonts w:ascii="Times New Roman" w:hAnsi="Times New Roman" w:cs="Times New Roman"/>
+          <w:bCs/>
+        </w:rPr>
+        <w:t>nombre de colonnes saisies pour chaque matrice par l’utilisateur.</w:t>
+      </w:r>
+    </w:p>
+    <w:p>
+      <w:pPr>
+        <w:shd w:val="clear" w:color="auto" w:fill="FFFFFF"/>
+        <w:spacing w:after="0" w:line="240" w:lineRule="auto"/>
+        <w:rPr>
+          <w:rFonts w:ascii="Times New Roman" w:hAnsi="Times New Roman" w:cs="Times New Roman"/>
+          <w:bCs/>
+          <w:sz w:val="12"/>
+          <w:szCs w:val="12"/>
+        </w:rPr>
+      </w:pPr>
+    </w:p>
+    <w:p>
+      <w:pPr>
+        <w:shd w:val="clear" w:color="auto" w:fill="FFFFFF"/>
+        <w:spacing w:after="0" w:line="240" w:lineRule="auto"/>
+        <w:rPr>
           <w:rFonts w:ascii="Times New Roman" w:eastAsia="Times New Roman" w:hAnsi="Times New Roman" w:cs="Times New Roman"/>
           <w:kern w:val="0"/>
           <w:sz w:val="28"/>
@@ -2239,7 +1988,6 @@
         </w:rPr>
       </w:pPr>
       <w:proofErr w:type="spellStart"/>
-      <w:proofErr w:type="gramStart"/>
       <w:r>
         <w:rPr>
           <w:rFonts w:ascii="Courier New" w:eastAsia="Times New Roman" w:hAnsi="Courier New" w:cs="Courier New"/>
@@ -2252,7 +2000,6 @@
         <w:t>element</w:t>
       </w:r>
       <w:proofErr w:type="spellEnd"/>
-      <w:proofErr w:type="gramEnd"/>
       <w:r>
         <w:rPr>
           <w:rFonts w:ascii="Courier New" w:eastAsia="Times New Roman" w:hAnsi="Courier New" w:cs="Courier New"/>
@@ -2407,21 +2154,7 @@
         <w:rPr>
           <w:b/>
         </w:rPr>
-        <w:t xml:space="preserve"> en </w:t>
-      </w:r>
-      <w:proofErr w:type="gramStart"/>
-      <w:r>
-        <w:rPr>
-          <w:b/>
-        </w:rPr>
-        <w:t>O(</w:t>
-      </w:r>
-      <w:proofErr w:type="gramEnd"/>
-      <w:r>
-        <w:rPr>
-          <w:b/>
-        </w:rPr>
-        <w:t xml:space="preserve">1) </w:t>
+        <w:t xml:space="preserve"> en O(1) </w:t>
       </w:r>
       <w:r>
         <w:rPr>
@@ -2477,6 +2210,7 @@
         <w:rPr>
           <w:rFonts w:ascii="Times New Roman" w:hAnsi="Times New Roman" w:cs="Times New Roman"/>
           <w:bCs/>
+          <w:noProof/>
         </w:rPr>
         <w:lastRenderedPageBreak/>
         <w:drawing>
@@ -2543,160 +2277,61 @@
         <w:rPr>
           <w:b/>
         </w:rPr>
-        <w:t>Complexité en O(n*m)</w:t>
-      </w:r>
-      <w:r>
-        <w:rPr>
-          <w:bCs/>
-        </w:rPr>
-        <w:t xml:space="preserve"> </w:t>
-      </w:r>
-      <w:r>
-        <w:rPr>
-          <w:rFonts w:ascii="Times New Roman" w:hAnsi="Times New Roman" w:cs="Times New Roman"/>
-          <w:bCs/>
-        </w:rPr>
-        <w:t xml:space="preserve">il y a deux boucles imbriquer </w:t>
-      </w:r>
-      <w:r>
-        <w:rPr>
-          <w:rFonts w:ascii="Times New Roman" w:hAnsi="Times New Roman" w:cs="Times New Roman"/>
-          <w:bCs/>
-        </w:rPr>
-        <w:t>la première</w:t>
-      </w:r>
-      <w:r>
-        <w:rPr>
-          <w:rFonts w:ascii="Times New Roman" w:hAnsi="Times New Roman" w:cs="Times New Roman"/>
-          <w:bCs/>
-        </w:rPr>
-        <w:t xml:space="preserve"> qui itinère à chaque ligne et en dedans le deuxième qui itinéré chaque </w:t>
-      </w:r>
-      <w:r>
-        <w:rPr>
-          <w:rFonts w:ascii="Times New Roman" w:hAnsi="Times New Roman" w:cs="Times New Roman"/>
-          <w:bCs/>
-        </w:rPr>
-        <w:t>élément potentiel</w:t>
-      </w:r>
-      <w:r>
-        <w:rPr>
-          <w:rFonts w:ascii="Times New Roman" w:hAnsi="Times New Roman" w:cs="Times New Roman"/>
-          <w:bCs/>
-        </w:rPr>
-        <w:t xml:space="preserve"> pour </w:t>
-      </w:r>
-      <w:r>
-        <w:rPr>
-          <w:rFonts w:ascii="Times New Roman" w:hAnsi="Times New Roman" w:cs="Times New Roman"/>
-          <w:bCs/>
-        </w:rPr>
-        <w:t>la lecture</w:t>
-      </w:r>
-      <w:r>
-        <w:rPr>
-          <w:rFonts w:ascii="Times New Roman" w:hAnsi="Times New Roman" w:cs="Times New Roman"/>
-          <w:bCs/>
-        </w:rPr>
-        <w:t xml:space="preserve"> de</w:t>
-      </w:r>
-      <w:r>
-        <w:rPr>
-          <w:rFonts w:ascii="Times New Roman" w:hAnsi="Times New Roman" w:cs="Times New Roman"/>
-          <w:bCs/>
-        </w:rPr>
-        <w:t>s</w:t>
-      </w:r>
-      <w:r>
-        <w:rPr>
-          <w:rFonts w:ascii="Times New Roman" w:hAnsi="Times New Roman" w:cs="Times New Roman"/>
-          <w:bCs/>
-        </w:rPr>
-        <w:t xml:space="preserve"> </w:t>
-      </w:r>
-      <w:r>
-        <w:rPr>
-          <w:rFonts w:ascii="Times New Roman" w:hAnsi="Times New Roman" w:cs="Times New Roman"/>
-          <w:bCs/>
-        </w:rPr>
-        <w:t>données</w:t>
-      </w:r>
-      <w:r>
-        <w:rPr>
-          <w:rFonts w:ascii="Times New Roman" w:hAnsi="Times New Roman" w:cs="Times New Roman"/>
-          <w:bCs/>
-        </w:rPr>
-        <w:t xml:space="preserve">. Il y a une nombre constat des appelle dans </w:t>
-      </w:r>
-      <w:r>
-        <w:rPr>
-          <w:rFonts w:ascii="Times New Roman" w:hAnsi="Times New Roman" w:cs="Times New Roman"/>
-          <w:bCs/>
-        </w:rPr>
-        <w:t>le corp</w:t>
-      </w:r>
-      <w:r>
-        <w:rPr>
-          <w:rFonts w:ascii="Times New Roman" w:hAnsi="Times New Roman" w:cs="Times New Roman"/>
-          <w:bCs/>
-        </w:rPr>
-        <w:t>s</w:t>
-      </w:r>
-      <w:r>
-        <w:rPr>
-          <w:rFonts w:ascii="Times New Roman" w:hAnsi="Times New Roman" w:cs="Times New Roman"/>
-          <w:bCs/>
-        </w:rPr>
-        <w:t xml:space="preserve"> des boucles et une appelle (dans </w:t>
-      </w:r>
-      <w:r>
-        <w:rPr>
-          <w:rFonts w:ascii="Times New Roman" w:hAnsi="Times New Roman" w:cs="Times New Roman"/>
-          <w:bCs/>
-        </w:rPr>
-        <w:t>les pires</w:t>
-      </w:r>
-      <w:r>
-        <w:rPr>
-          <w:rFonts w:ascii="Times New Roman" w:hAnsi="Times New Roman" w:cs="Times New Roman"/>
-          <w:bCs/>
-        </w:rPr>
-        <w:t xml:space="preserve"> des ca</w:t>
-      </w:r>
-      <w:r>
-        <w:rPr>
-          <w:rFonts w:ascii="Times New Roman" w:hAnsi="Times New Roman" w:cs="Times New Roman"/>
-          <w:bCs/>
-        </w:rPr>
-        <w:t>s</w:t>
-      </w:r>
-      <w:r>
-        <w:rPr>
-          <w:rFonts w:ascii="Times New Roman" w:hAnsi="Times New Roman" w:cs="Times New Roman"/>
-          <w:bCs/>
-        </w:rPr>
-        <w:t xml:space="preserve"> si </w:t>
-      </w:r>
-      <w:proofErr w:type="gramStart"/>
-      <w:r>
-        <w:rPr>
-          <w:rFonts w:ascii="Times New Roman" w:hAnsi="Times New Roman" w:cs="Times New Roman"/>
-          <w:bCs/>
-        </w:rPr>
-        <w:t>le élément</w:t>
-      </w:r>
-      <w:proofErr w:type="gramEnd"/>
-      <w:r>
-        <w:rPr>
-          <w:rFonts w:ascii="Times New Roman" w:hAnsi="Times New Roman" w:cs="Times New Roman"/>
-          <w:bCs/>
-        </w:rPr>
-        <w:t xml:space="preserve"> n’est pas nul/0) a la fonction </w:t>
-      </w:r>
-      <w:r>
-        <w:rPr>
-          <w:rFonts w:ascii="Times New Roman" w:hAnsi="Times New Roman" w:cs="Times New Roman"/>
-          <w:bCs/>
+        <w:t>Complexité en O(n*m</w:t>
+      </w:r>
+      <w:r>
+        <w:rPr>
+          <w:b/>
+        </w:rPr>
+        <w:t>)</w:t>
+      </w:r>
+      <w:r>
+        <w:rPr>
+          <w:rFonts w:ascii="Times New Roman" w:hAnsi="Times New Roman" w:cs="Times New Roman"/>
+          <w:bCs/>
+        </w:rPr>
+        <w:t xml:space="preserve"> </w:t>
+      </w:r>
+      <w:r>
+        <w:rPr>
+          <w:rFonts w:ascii="Times New Roman" w:hAnsi="Times New Roman" w:cs="Times New Roman"/>
+          <w:bCs/>
+        </w:rPr>
+        <w:t>Il y a deux boucles imbriquées : la première itère sur chaque ligne, et</w:t>
+      </w:r>
+      <w:r>
+        <w:rPr>
+          <w:rFonts w:ascii="Times New Roman" w:hAnsi="Times New Roman" w:cs="Times New Roman"/>
+          <w:bCs/>
+        </w:rPr>
+        <w:t xml:space="preserve"> </w:t>
+      </w:r>
+      <w:r>
+        <w:rPr>
+          <w:rFonts w:ascii="Times New Roman" w:hAnsi="Times New Roman" w:cs="Times New Roman"/>
+          <w:bCs/>
+        </w:rPr>
+        <w:t>dedans</w:t>
+      </w:r>
+      <w:r>
+        <w:rPr>
+          <w:rFonts w:ascii="Times New Roman" w:hAnsi="Times New Roman" w:cs="Times New Roman"/>
+          <w:bCs/>
+        </w:rPr>
+        <w:t xml:space="preserve"> la deuxième itère sur chaque élément potentiel pour la lecture des données. Il y a un nombre constant d'appels dans le corps des boucles et un appel (dans le pire des cas, si l'élément n'est pas nul/0) à la fonction.</w:t>
+      </w:r>
+      <w:r>
+        <w:rPr>
+          <w:rFonts w:ascii="Times New Roman" w:hAnsi="Times New Roman" w:cs="Times New Roman"/>
+          <w:bCs/>
+        </w:rPr>
+        <w:t xml:space="preserve"> </w:t>
+      </w:r>
+      <w:r>
+        <w:rPr>
+          <w:rFonts w:ascii="Times New Roman" w:hAnsi="Times New Roman" w:cs="Times New Roman"/>
+          <w:bCs/>
+          <w:noProof/>
         </w:rPr>
         <w:drawing>
           <wp:inline distT="0" distB="0" distL="0" distR="0" wp14:anchorId="386BA4D8" wp14:editId="263404A8">
@@ -2755,7 +2390,21 @@
           <w:rFonts w:ascii="Times New Roman" w:hAnsi="Times New Roman" w:cs="Times New Roman"/>
           <w:bCs/>
         </w:rPr>
-        <w:t>qui est de complexité linaire</w:t>
+        <w:t xml:space="preserve">qui est de complexité </w:t>
+      </w:r>
+      <w:r>
+        <w:rPr>
+          <w:rFonts w:ascii="Times New Roman" w:hAnsi="Times New Roman" w:cs="Times New Roman"/>
+          <w:bCs/>
+        </w:rPr>
+        <w:t>linéaire</w:t>
+      </w:r>
+      <w:r>
+        <w:rPr>
+          <w:rFonts w:ascii="Times New Roman" w:hAnsi="Times New Roman" w:cs="Times New Roman"/>
+          <w:bCs/>
+        </w:rPr>
+        <w:t>.</w:t>
       </w:r>
     </w:p>
     <w:bookmarkStart w:id="0" w:name="_MON_1791314671"/>
@@ -2769,10 +2418,10 @@
       </w:pPr>
       <w:r>
         <w:object w:dxaOrig="9072" w:dyaOrig="227" w14:anchorId="1A36016E">
-          <v:shape id="_x0000_i1078" type="#_x0000_t75" style="width:475.2pt;height:11.4pt" o:ole="">
+          <v:shape id="_x0000_i1026" type="#_x0000_t75" style="width:475.2pt;height:11.4pt" o:ole="">
             <v:imagedata r:id="rId15" o:title=""/>
           </v:shape>
-          <o:OLEObject Type="Embed" ProgID="Word.OpenDocumentText.12" ShapeID="_x0000_i1078" DrawAspect="Content" ObjectID="_1791330893" r:id="rId16"/>
+          <o:OLEObject Type="Embed" ProgID="Word.OpenDocumentText.12" ShapeID="_x0000_i1026" DrawAspect="Content" ObjectID="_1791455601" r:id="rId16"/>
         </w:object>
       </w:r>
     </w:p>
@@ -2800,35 +2449,28 @@
           <w:rFonts w:ascii="Times New Roman" w:hAnsi="Times New Roman" w:cs="Times New Roman"/>
           <w:bCs/>
         </w:rPr>
-        <w:t xml:space="preserve">si </w:t>
-      </w:r>
-      <w:r>
-        <w:rPr>
-          <w:rFonts w:ascii="Times New Roman" w:hAnsi="Times New Roman" w:cs="Times New Roman"/>
-          <w:bCs/>
-        </w:rPr>
-        <w:t>l’utilisateur</w:t>
-      </w:r>
-      <w:r>
-        <w:rPr>
-          <w:rFonts w:ascii="Times New Roman" w:hAnsi="Times New Roman" w:cs="Times New Roman"/>
-          <w:bCs/>
-        </w:rPr>
-        <w:t xml:space="preserve"> saisir </w:t>
-      </w:r>
-      <w:r>
-        <w:rPr>
-          <w:rFonts w:ascii="Times New Roman" w:hAnsi="Times New Roman" w:cs="Times New Roman"/>
-          <w:bCs/>
-        </w:rPr>
-        <w:t>des valeurs acceptables</w:t>
-      </w:r>
-      <w:r>
-        <w:rPr>
-          <w:rFonts w:ascii="Times New Roman" w:hAnsi="Times New Roman" w:cs="Times New Roman"/>
-          <w:bCs/>
-        </w:rPr>
-        <w:t xml:space="preserve"> pour le nombre des ligne et colonnes. On a une boucle </w:t>
+        <w:t>s</w:t>
+      </w:r>
+      <w:r>
+        <w:rPr>
+          <w:rFonts w:ascii="Times New Roman" w:hAnsi="Times New Roman" w:cs="Times New Roman"/>
+          <w:bCs/>
+        </w:rPr>
+        <w:t>i l’utilisateur saisit des valeurs acceptables pour le nombre de lignes et de colonnes</w:t>
+      </w:r>
+      <w:r>
+        <w:rPr>
+          <w:rFonts w:ascii="Times New Roman" w:hAnsi="Times New Roman" w:cs="Times New Roman"/>
+          <w:bCs/>
+        </w:rPr>
+        <w:t xml:space="preserve">. On a </w:t>
+      </w:r>
+      <w:r>
+        <w:rPr>
+          <w:rFonts w:ascii="Times New Roman" w:hAnsi="Times New Roman" w:cs="Times New Roman"/>
+          <w:bCs/>
+        </w:rPr>
+        <w:t xml:space="preserve">une boucle </w:t>
       </w:r>
       <w:proofErr w:type="spellStart"/>
       <w:r>
@@ -2844,49 +2486,27 @@
           <w:rFonts w:ascii="Times New Roman" w:hAnsi="Times New Roman" w:cs="Times New Roman"/>
           <w:bCs/>
         </w:rPr>
-        <w:t xml:space="preserve"> qui répète à l’infini si l’utilisateur donne </w:t>
-      </w:r>
-      <w:r>
-        <w:rPr>
-          <w:rFonts w:ascii="Times New Roman" w:hAnsi="Times New Roman" w:cs="Times New Roman"/>
-          <w:bCs/>
-        </w:rPr>
-        <w:t>des valeurs non cohérentes</w:t>
-      </w:r>
-      <w:r>
-        <w:rPr>
-          <w:rFonts w:ascii="Times New Roman" w:hAnsi="Times New Roman" w:cs="Times New Roman"/>
-          <w:bCs/>
-        </w:rPr>
-        <w:t xml:space="preserve">. En dehors de cette boucle on a un nombre constant des opérations logique, arithmétique et d’affectation </w:t>
-      </w:r>
-      <w:proofErr w:type="gramStart"/>
-      <w:r>
-        <w:rPr>
-          <w:rFonts w:ascii="Times New Roman" w:hAnsi="Times New Roman" w:cs="Times New Roman"/>
-          <w:bCs/>
-        </w:rPr>
-        <w:t xml:space="preserve">sauf </w:t>
-      </w:r>
-      <w:r>
-        <w:rPr>
-          <w:rFonts w:ascii="Times New Roman" w:hAnsi="Times New Roman" w:cs="Times New Roman"/>
-          <w:bCs/>
-        </w:rPr>
-        <w:t>qu’à</w:t>
-      </w:r>
-      <w:proofErr w:type="gramEnd"/>
-      <w:r>
-        <w:rPr>
-          <w:rFonts w:ascii="Times New Roman" w:hAnsi="Times New Roman" w:cs="Times New Roman"/>
-          <w:bCs/>
-        </w:rPr>
-        <w:t xml:space="preserve"> cause de l’appelle à la fonction </w:t>
-      </w:r>
-      <w:r>
-        <w:rPr>
-          <w:rFonts w:ascii="Times New Roman" w:hAnsi="Times New Roman" w:cs="Times New Roman"/>
-          <w:bCs/>
+        <w:t xml:space="preserve"> s’exécute indéfiniment si l’utilisateur fournit des valeurs incohérentes</w:t>
+      </w:r>
+      <w:r>
+        <w:rPr>
+          <w:rFonts w:ascii="Times New Roman" w:hAnsi="Times New Roman" w:cs="Times New Roman"/>
+          <w:bCs/>
+        </w:rPr>
+        <w:t xml:space="preserve">. </w:t>
+      </w:r>
+      <w:r>
+        <w:rPr>
+          <w:rFonts w:ascii="Times New Roman" w:hAnsi="Times New Roman" w:cs="Times New Roman"/>
+          <w:bCs/>
+        </w:rPr>
+        <w:t>En dehors de cette boucle, il y a un nombre constant d'opérations logiques, arithmétiques et d'affectation, sauf qu'en raison de l'appel à la fonction</w:t>
+      </w:r>
+      <w:r>
+        <w:rPr>
+          <w:rFonts w:ascii="Times New Roman" w:hAnsi="Times New Roman" w:cs="Times New Roman"/>
+          <w:bCs/>
+          <w:noProof/>
         </w:rPr>
         <w:drawing>
           <wp:inline distT="0" distB="0" distL="0" distR="0" wp14:anchorId="141C2D1E" wp14:editId="17586ACC">
@@ -2945,7 +2565,7 @@
           <w:rFonts w:ascii="Times New Roman" w:hAnsi="Times New Roman" w:cs="Times New Roman"/>
           <w:bCs/>
         </w:rPr>
-        <w:t>notre fonction hérite sa complexité.</w:t>
+        <w:t xml:space="preserve"> notre fonction hérite de sa complexité.</w:t>
       </w:r>
     </w:p>
     <w:p>
@@ -2959,7 +2579,6 @@
         </w:rPr>
       </w:pPr>
       <w:proofErr w:type="spellStart"/>
-      <w:proofErr w:type="gramStart"/>
       <w:r>
         <w:rPr>
           <w:rFonts w:ascii="Courier New" w:eastAsia="Times New Roman" w:hAnsi="Courier New" w:cs="Courier New"/>
@@ -2972,7 +2591,6 @@
         <w:t>void</w:t>
       </w:r>
       <w:proofErr w:type="spellEnd"/>
-      <w:proofErr w:type="gramEnd"/>
       <w:r>
         <w:rPr>
           <w:rFonts w:ascii="Courier New" w:eastAsia="Times New Roman" w:hAnsi="Courier New" w:cs="Courier New"/>
@@ -3072,7 +2690,77 @@
           <w:rFonts w:ascii="Times New Roman" w:hAnsi="Times New Roman" w:cs="Times New Roman"/>
           <w:bCs/>
         </w:rPr>
-        <w:t xml:space="preserve">En totalité avec toutes les optimisations, on a une boucle père qui itinère chaque ligne et des boucles fils qui affiche le résultat nécessaire soit nul soit </w:t>
+        <w:t>Au total, avec toutes les optimisations,</w:t>
+      </w:r>
+      <w:r>
+        <w:rPr>
+          <w:rFonts w:ascii="Times New Roman" w:hAnsi="Times New Roman" w:cs="Times New Roman"/>
+          <w:bCs/>
+        </w:rPr>
+        <w:t xml:space="preserve"> on a une boucle père qui </w:t>
+      </w:r>
+      <w:r>
+        <w:rPr>
+          <w:rFonts w:ascii="Times New Roman" w:hAnsi="Times New Roman" w:cs="Times New Roman"/>
+          <w:bCs/>
+        </w:rPr>
+        <w:t xml:space="preserve">itère </w:t>
+      </w:r>
+      <w:r>
+        <w:rPr>
+          <w:rFonts w:ascii="Times New Roman" w:hAnsi="Times New Roman" w:cs="Times New Roman"/>
+          <w:bCs/>
+        </w:rPr>
+        <w:t xml:space="preserve">chaque ligne et des boucles fils qui </w:t>
+      </w:r>
+      <w:r>
+        <w:rPr>
+          <w:rFonts w:ascii="Times New Roman" w:hAnsi="Times New Roman" w:cs="Times New Roman"/>
+          <w:bCs/>
+        </w:rPr>
+        <w:t>affichent</w:t>
+      </w:r>
+      <w:r>
+        <w:rPr>
+          <w:rFonts w:ascii="Times New Roman" w:hAnsi="Times New Roman" w:cs="Times New Roman"/>
+          <w:bCs/>
+        </w:rPr>
+        <w:t xml:space="preserve"> </w:t>
+      </w:r>
+      <w:r>
+        <w:rPr>
+          <w:rFonts w:ascii="Times New Roman" w:hAnsi="Times New Roman" w:cs="Times New Roman"/>
+          <w:bCs/>
+        </w:rPr>
+        <w:t>le résultat nécessaire</w:t>
+      </w:r>
+      <w:r>
+        <w:rPr>
+          <w:rFonts w:ascii="Times New Roman" w:hAnsi="Times New Roman" w:cs="Times New Roman"/>
+          <w:bCs/>
+        </w:rPr>
+        <w:t>,</w:t>
+      </w:r>
+      <w:r>
+        <w:rPr>
+          <w:rFonts w:ascii="Times New Roman" w:hAnsi="Times New Roman" w:cs="Times New Roman"/>
+          <w:bCs/>
+        </w:rPr>
+        <w:t xml:space="preserve"> soit nul</w:t>
+      </w:r>
+      <w:r>
+        <w:rPr>
+          <w:rFonts w:ascii="Times New Roman" w:hAnsi="Times New Roman" w:cs="Times New Roman"/>
+          <w:bCs/>
+        </w:rPr>
+        <w:t>,</w:t>
+      </w:r>
+      <w:r>
+        <w:rPr>
+          <w:rFonts w:ascii="Times New Roman" w:hAnsi="Times New Roman" w:cs="Times New Roman"/>
+          <w:bCs/>
+        </w:rPr>
+        <w:t xml:space="preserve"> soit </w:t>
       </w:r>
       <w:r>
         <w:rPr>
@@ -3086,7 +2774,115 @@
           <w:rFonts w:ascii="Times New Roman" w:hAnsi="Times New Roman" w:cs="Times New Roman"/>
           <w:bCs/>
         </w:rPr>
-        <w:t xml:space="preserve">. En prend en compte les cas de ligne vide, de ligne avec quelques éléments avec des 0 avant, et les liste terminer par une liste de zéros mais sans faire </w:t>
+        <w:t xml:space="preserve">. </w:t>
+      </w:r>
+      <w:r>
+        <w:rPr>
+          <w:rFonts w:ascii="Times New Roman" w:hAnsi="Times New Roman" w:cs="Times New Roman"/>
+          <w:bCs/>
+        </w:rPr>
+        <w:t xml:space="preserve">On </w:t>
+      </w:r>
+      <w:r>
+        <w:rPr>
+          <w:rFonts w:ascii="Times New Roman" w:hAnsi="Times New Roman" w:cs="Times New Roman"/>
+          <w:bCs/>
+        </w:rPr>
+        <w:t>prend en compte les cas de ligne</w:t>
+      </w:r>
+      <w:r>
+        <w:rPr>
+          <w:rFonts w:ascii="Times New Roman" w:hAnsi="Times New Roman" w:cs="Times New Roman"/>
+          <w:bCs/>
+        </w:rPr>
+        <w:t>s</w:t>
+      </w:r>
+      <w:r>
+        <w:rPr>
+          <w:rFonts w:ascii="Times New Roman" w:hAnsi="Times New Roman" w:cs="Times New Roman"/>
+          <w:bCs/>
+        </w:rPr>
+        <w:t xml:space="preserve"> vide</w:t>
+      </w:r>
+      <w:r>
+        <w:rPr>
+          <w:rFonts w:ascii="Times New Roman" w:hAnsi="Times New Roman" w:cs="Times New Roman"/>
+          <w:bCs/>
+        </w:rPr>
+        <w:t>s</w:t>
+      </w:r>
+      <w:r>
+        <w:rPr>
+          <w:rFonts w:ascii="Times New Roman" w:hAnsi="Times New Roman" w:cs="Times New Roman"/>
+          <w:bCs/>
+        </w:rPr>
+        <w:t>, de ligne</w:t>
+      </w:r>
+      <w:r>
+        <w:rPr>
+          <w:rFonts w:ascii="Times New Roman" w:hAnsi="Times New Roman" w:cs="Times New Roman"/>
+          <w:bCs/>
+        </w:rPr>
+        <w:t>s</w:t>
+      </w:r>
+      <w:r>
+        <w:t xml:space="preserve"> </w:t>
+      </w:r>
+      <w:r>
+        <w:rPr>
+          <w:rFonts w:ascii="Times New Roman" w:hAnsi="Times New Roman" w:cs="Times New Roman"/>
+          <w:bCs/>
+        </w:rPr>
+        <w:t>contenant quelques éléments précédés de</w:t>
+      </w:r>
+      <w:r>
+        <w:rPr>
+          <w:rFonts w:ascii="Times New Roman" w:hAnsi="Times New Roman" w:cs="Times New Roman"/>
+          <w:bCs/>
+        </w:rPr>
+        <w:t xml:space="preserve"> 0</w:t>
+      </w:r>
+      <w:r>
+        <w:rPr>
+          <w:rFonts w:ascii="Times New Roman" w:hAnsi="Times New Roman" w:cs="Times New Roman"/>
+          <w:bCs/>
+        </w:rPr>
+        <w:t xml:space="preserve">, et </w:t>
+      </w:r>
+      <w:r>
+        <w:rPr>
+          <w:rFonts w:ascii="Times New Roman" w:hAnsi="Times New Roman" w:cs="Times New Roman"/>
+          <w:bCs/>
+        </w:rPr>
+        <w:t>de</w:t>
+      </w:r>
+      <w:r>
+        <w:rPr>
+          <w:rFonts w:ascii="Times New Roman" w:hAnsi="Times New Roman" w:cs="Times New Roman"/>
+          <w:bCs/>
+        </w:rPr>
+        <w:t xml:space="preserve"> </w:t>
+      </w:r>
+      <w:r>
+        <w:rPr>
+          <w:rFonts w:ascii="Times New Roman" w:hAnsi="Times New Roman" w:cs="Times New Roman"/>
+          <w:bCs/>
+        </w:rPr>
+        <w:t>listes se terminant par une série de zéros</w:t>
+      </w:r>
+      <w:r>
+        <w:rPr>
+          <w:rFonts w:ascii="Times New Roman" w:hAnsi="Times New Roman" w:cs="Times New Roman"/>
+          <w:bCs/>
+        </w:rPr>
+        <w:t xml:space="preserve"> </w:t>
+      </w:r>
+      <w:r>
+        <w:rPr>
+          <w:rFonts w:ascii="Times New Roman" w:hAnsi="Times New Roman" w:cs="Times New Roman"/>
+          <w:bCs/>
+        </w:rPr>
+        <w:t xml:space="preserve">mais sans faire </w:t>
       </w:r>
       <w:r>
         <w:rPr>
@@ -3114,7 +2910,6 @@
         </w:rPr>
       </w:pPr>
       <w:proofErr w:type="spellStart"/>
-      <w:proofErr w:type="gramStart"/>
       <w:r>
         <w:rPr>
           <w:rFonts w:ascii="Courier New" w:eastAsia="Times New Roman" w:hAnsi="Courier New" w:cs="Courier New"/>
@@ -3127,7 +2922,6 @@
         <w:t>void</w:t>
       </w:r>
       <w:proofErr w:type="spellEnd"/>
-      <w:proofErr w:type="gramEnd"/>
       <w:r>
         <w:rPr>
           <w:rFonts w:ascii="Courier New" w:eastAsia="Times New Roman" w:hAnsi="Courier New" w:cs="Courier New"/>
@@ -3227,7 +3021,21 @@
           <w:rFonts w:ascii="Times New Roman" w:hAnsi="Times New Roman" w:cs="Times New Roman"/>
           <w:bCs/>
         </w:rPr>
-        <w:t>Dans les pires des cas on a des lignes pl</w:t>
+        <w:t>Dans le pire des cas</w:t>
+      </w:r>
+      <w:r>
+        <w:rPr>
+          <w:rFonts w:ascii="Times New Roman" w:hAnsi="Times New Roman" w:cs="Times New Roman"/>
+          <w:bCs/>
+        </w:rPr>
+        <w:t xml:space="preserve">, </w:t>
+      </w:r>
+      <w:r>
+        <w:rPr>
+          <w:rFonts w:ascii="Times New Roman" w:hAnsi="Times New Roman" w:cs="Times New Roman"/>
+          <w:bCs/>
+        </w:rPr>
+        <w:t>on a des lignes pl</w:t>
       </w:r>
       <w:r>
         <w:rPr>
@@ -3241,7 +3049,49 @@
           <w:rFonts w:ascii="Times New Roman" w:hAnsi="Times New Roman" w:cs="Times New Roman"/>
           <w:bCs/>
         </w:rPr>
-        <w:t xml:space="preserve">ines des éléments (c.-à-d. une matrice totalement remplit et on itinère toujours dans chaque élément, mais ici ce nombre deviens </w:t>
+        <w:t>ines des éléments (c.-à-d. une matrice totalement remplit</w:t>
+      </w:r>
+      <w:r>
+        <w:rPr>
+          <w:rFonts w:ascii="Times New Roman" w:hAnsi="Times New Roman" w:cs="Times New Roman"/>
+          <w:bCs/>
+        </w:rPr>
+        <w:t>)</w:t>
+      </w:r>
+      <w:r>
+        <w:rPr>
+          <w:rFonts w:ascii="Times New Roman" w:hAnsi="Times New Roman" w:cs="Times New Roman"/>
+          <w:bCs/>
+        </w:rPr>
+        <w:t xml:space="preserve"> et on </w:t>
+      </w:r>
+      <w:r>
+        <w:rPr>
+          <w:rFonts w:ascii="Times New Roman" w:hAnsi="Times New Roman" w:cs="Times New Roman"/>
+          <w:bCs/>
+        </w:rPr>
+        <w:t xml:space="preserve">itère </w:t>
+      </w:r>
+      <w:r>
+        <w:rPr>
+          <w:rFonts w:ascii="Times New Roman" w:hAnsi="Times New Roman" w:cs="Times New Roman"/>
+          <w:bCs/>
+        </w:rPr>
+        <w:t xml:space="preserve">toujours </w:t>
+      </w:r>
+      <w:r>
+        <w:rPr>
+          <w:rFonts w:ascii="Times New Roman" w:hAnsi="Times New Roman" w:cs="Times New Roman"/>
+          <w:bCs/>
+        </w:rPr>
+        <w:t>sur</w:t>
+      </w:r>
+      <w:r>
+        <w:rPr>
+          <w:rFonts w:ascii="Times New Roman" w:hAnsi="Times New Roman" w:cs="Times New Roman"/>
+          <w:bCs/>
+        </w:rPr>
+        <w:t xml:space="preserve"> chaque élément, mais ici ce nombre deviens </w:t>
       </w:r>
       <w:r>
         <w:rPr>
@@ -3273,21 +3123,56 @@
           <w:rFonts w:ascii="Times New Roman" w:hAnsi="Times New Roman" w:cs="Times New Roman"/>
           <w:bCs/>
         </w:rPr>
-        <w:t xml:space="preserve"> En réalité si le matrice est creuse la complexité deviens plutôt n*le nombre des colonnes non nul de la ligne. Les instructions dans les corps des boucles sont </w:t>
-      </w:r>
-      <w:r>
-        <w:rPr>
-          <w:rFonts w:ascii="Times New Roman" w:hAnsi="Times New Roman" w:cs="Times New Roman"/>
-          <w:bCs/>
-        </w:rPr>
-        <w:t>constantes</w:t>
-      </w:r>
-      <w:r>
-        <w:rPr>
-          <w:rFonts w:ascii="Times New Roman" w:hAnsi="Times New Roman" w:cs="Times New Roman"/>
-          <w:bCs/>
-        </w:rPr>
-        <w:t xml:space="preserve"> et lie avec le formatage d’affichage.</w:t>
+        <w:t xml:space="preserve"> En réalité</w:t>
+      </w:r>
+      <w:r>
+        <w:rPr>
+          <w:rFonts w:ascii="Times New Roman" w:hAnsi="Times New Roman" w:cs="Times New Roman"/>
+          <w:bCs/>
+        </w:rPr>
+        <w:t>,</w:t>
+      </w:r>
+      <w:r>
+        <w:rPr>
+          <w:rFonts w:ascii="Times New Roman" w:hAnsi="Times New Roman" w:cs="Times New Roman"/>
+          <w:bCs/>
+        </w:rPr>
+        <w:t xml:space="preserve"> si le matrice est creuse</w:t>
+      </w:r>
+      <w:r>
+        <w:rPr>
+          <w:rFonts w:ascii="Times New Roman" w:hAnsi="Times New Roman" w:cs="Times New Roman"/>
+          <w:bCs/>
+        </w:rPr>
+        <w:t>,</w:t>
+      </w:r>
+      <w:r>
+        <w:rPr>
+          <w:rFonts w:ascii="Times New Roman" w:hAnsi="Times New Roman" w:cs="Times New Roman"/>
+          <w:bCs/>
+        </w:rPr>
+        <w:t xml:space="preserve"> la complexité deviens plutôt n*le nombre des colonnes non nul</w:t>
+      </w:r>
+      <w:r>
+        <w:rPr>
+          <w:rFonts w:ascii="Times New Roman" w:hAnsi="Times New Roman" w:cs="Times New Roman"/>
+          <w:bCs/>
+        </w:rPr>
+        <w:t>les</w:t>
+      </w:r>
+      <w:r>
+        <w:rPr>
+          <w:rFonts w:ascii="Times New Roman" w:hAnsi="Times New Roman" w:cs="Times New Roman"/>
+          <w:bCs/>
+        </w:rPr>
+        <w:t xml:space="preserve"> de la ligne. </w:t>
+      </w:r>
+      <w:r>
+        <w:rPr>
+          <w:rFonts w:ascii="Times New Roman" w:hAnsi="Times New Roman" w:cs="Times New Roman"/>
+          <w:bCs/>
+        </w:rPr>
+        <w:t>Les instructions dans le corps des boucles sont constantes et liées au formatage d'affichage.</w:t>
       </w:r>
     </w:p>
     <w:p>
@@ -3315,7 +3200,6 @@
         </w:rPr>
       </w:pPr>
       <w:proofErr w:type="spellStart"/>
-      <w:proofErr w:type="gramStart"/>
       <w:r>
         <w:rPr>
           <w:rFonts w:ascii="Courier New" w:eastAsia="Times New Roman" w:hAnsi="Courier New" w:cs="Courier New"/>
@@ -3328,7 +3212,6 @@
         <w:t>int</w:t>
       </w:r>
       <w:proofErr w:type="spellEnd"/>
-      <w:proofErr w:type="gramEnd"/>
       <w:r>
         <w:rPr>
           <w:rFonts w:ascii="Courier New" w:eastAsia="Times New Roman" w:hAnsi="Courier New" w:cs="Courier New"/>
@@ -3524,114 +3407,42 @@
           <w:rFonts w:ascii="Times New Roman" w:hAnsi="Times New Roman" w:cs="Times New Roman"/>
           <w:bCs/>
         </w:rPr>
-        <w:t xml:space="preserve">On </w:t>
-      </w:r>
-      <w:r>
-        <w:rPr>
-          <w:rFonts w:ascii="Times New Roman" w:hAnsi="Times New Roman" w:cs="Times New Roman"/>
-          <w:bCs/>
-        </w:rPr>
-        <w:t>accède directement la</w:t>
-      </w:r>
-      <w:r>
-        <w:rPr>
-          <w:rFonts w:ascii="Times New Roman" w:hAnsi="Times New Roman" w:cs="Times New Roman"/>
-          <w:bCs/>
-        </w:rPr>
-        <w:t xml:space="preserve"> </w:t>
-      </w:r>
-      <w:r>
-        <w:rPr>
-          <w:rFonts w:ascii="Times New Roman" w:hAnsi="Times New Roman" w:cs="Times New Roman"/>
-          <w:bCs/>
-        </w:rPr>
-        <w:t xml:space="preserve">ligne et itinère </w:t>
-      </w:r>
-      <w:r>
-        <w:rPr>
-          <w:rFonts w:ascii="Times New Roman" w:hAnsi="Times New Roman" w:cs="Times New Roman"/>
-          <w:bCs/>
-        </w:rPr>
-        <w:t>chaque élément (</w:t>
-      </w:r>
-      <w:r>
-        <w:rPr>
-          <w:rFonts w:ascii="Times New Roman" w:hAnsi="Times New Roman" w:cs="Times New Roman"/>
-          <w:bCs/>
-        </w:rPr>
-        <w:t>valeur non nulle</w:t>
-      </w:r>
-      <w:r>
-        <w:rPr>
-          <w:rFonts w:ascii="Times New Roman" w:hAnsi="Times New Roman" w:cs="Times New Roman"/>
-          <w:bCs/>
-        </w:rPr>
-        <w:t xml:space="preserve"> de </w:t>
-      </w:r>
-      <w:r>
-        <w:rPr>
-          <w:rFonts w:ascii="Times New Roman" w:hAnsi="Times New Roman" w:cs="Times New Roman"/>
-          <w:bCs/>
-        </w:rPr>
-        <w:t>matrice</w:t>
-      </w:r>
-      <w:r>
-        <w:rPr>
-          <w:rFonts w:ascii="Times New Roman" w:hAnsi="Times New Roman" w:cs="Times New Roman"/>
-          <w:bCs/>
-        </w:rPr>
-        <w:t xml:space="preserve">) dans </w:t>
-      </w:r>
-      <w:r>
-        <w:rPr>
-          <w:rFonts w:ascii="Times New Roman" w:hAnsi="Times New Roman" w:cs="Times New Roman"/>
-          <w:bCs/>
-        </w:rPr>
-        <w:t xml:space="preserve">la deuxième boucle </w:t>
-      </w:r>
-      <w:r>
-        <w:rPr>
-          <w:rFonts w:ascii="Times New Roman" w:hAnsi="Times New Roman" w:cs="Times New Roman"/>
-          <w:bCs/>
-        </w:rPr>
-        <w:t>jusqu’au</w:t>
-      </w:r>
-      <w:r>
-        <w:rPr>
-          <w:rFonts w:ascii="Times New Roman" w:hAnsi="Times New Roman" w:cs="Times New Roman"/>
-          <w:bCs/>
-        </w:rPr>
-        <w:t xml:space="preserve"> moment qu’on dépasse </w:t>
-      </w:r>
-      <w:proofErr w:type="gramStart"/>
-      <w:r>
-        <w:rPr>
-          <w:rFonts w:ascii="Times New Roman" w:hAnsi="Times New Roman" w:cs="Times New Roman"/>
-          <w:bCs/>
-        </w:rPr>
-        <w:t>a</w:t>
-      </w:r>
-      <w:proofErr w:type="gramEnd"/>
-      <w:r>
-        <w:rPr>
-          <w:rFonts w:ascii="Times New Roman" w:hAnsi="Times New Roman" w:cs="Times New Roman"/>
-          <w:bCs/>
-        </w:rPr>
-        <w:t xml:space="preserve"> la ligne désiré</w:t>
-      </w:r>
-      <w:r>
-        <w:rPr>
-          <w:rFonts w:ascii="Times New Roman" w:hAnsi="Times New Roman" w:cs="Times New Roman"/>
-          <w:bCs/>
-        </w:rPr>
-        <w:t xml:space="preserve">. </w:t>
-      </w:r>
-      <w:r>
-        <w:rPr>
-          <w:rFonts w:ascii="Times New Roman" w:hAnsi="Times New Roman" w:cs="Times New Roman"/>
-          <w:bCs/>
-        </w:rPr>
-        <w:t xml:space="preserve">Dans les pires des cas on a </w:t>
+        <w:t xml:space="preserve">On accède directement à la ligne et itère sur chaque élément </w:t>
+      </w:r>
+      <w:r>
+        <w:rPr>
+          <w:rFonts w:ascii="Times New Roman" w:hAnsi="Times New Roman" w:cs="Times New Roman"/>
+          <w:bCs/>
+        </w:rPr>
+        <w:t xml:space="preserve">(valeur </w:t>
+      </w:r>
+      <w:r>
+        <w:rPr>
+          <w:rFonts w:ascii="Times New Roman" w:hAnsi="Times New Roman" w:cs="Times New Roman"/>
+          <w:bCs/>
+        </w:rPr>
+        <w:t>non nul de la matrice</w:t>
+      </w:r>
+      <w:r>
+        <w:rPr>
+          <w:rFonts w:ascii="Times New Roman" w:hAnsi="Times New Roman" w:cs="Times New Roman"/>
+          <w:bCs/>
+        </w:rPr>
+        <w:t>)</w:t>
+      </w:r>
+      <w:r>
+        <w:rPr>
+          <w:rFonts w:ascii="Times New Roman" w:hAnsi="Times New Roman" w:cs="Times New Roman"/>
+          <w:bCs/>
+        </w:rPr>
+        <w:t xml:space="preserve"> dans la deuxième boucle jusqu'à dépasser la ligne désirée.</w:t>
+      </w:r>
+      <w:r>
+        <w:rPr>
+          <w:rFonts w:ascii="Times New Roman" w:hAnsi="Times New Roman" w:cs="Times New Roman"/>
+          <w:bCs/>
+        </w:rPr>
+        <w:t xml:space="preserve"> Dans les pires des cas on a </w:t>
       </w:r>
       <w:r>
         <w:rPr>
@@ -3659,28 +3470,56 @@
           <w:rFonts w:ascii="Times New Roman" w:hAnsi="Times New Roman" w:cs="Times New Roman"/>
           <w:bCs/>
         </w:rPr>
-        <w:t>ines des éléments</w:t>
-      </w:r>
-      <w:r>
-        <w:rPr>
-          <w:rFonts w:ascii="Times New Roman" w:hAnsi="Times New Roman" w:cs="Times New Roman"/>
-          <w:bCs/>
-        </w:rPr>
-        <w:t xml:space="preserve"> et la colonne dans lequel nous avons besoins de récupérer l’élément c’est le dernière (indice</w:t>
-      </w:r>
-      <w:r>
-        <w:rPr>
-          <w:rFonts w:ascii="Times New Roman" w:hAnsi="Times New Roman" w:cs="Times New Roman"/>
-          <w:bCs/>
-        </w:rPr>
-        <w:t xml:space="preserve"> </w:t>
-      </w:r>
-      <w:r>
-        <w:rPr>
-          <w:rFonts w:ascii="Times New Roman" w:hAnsi="Times New Roman" w:cs="Times New Roman"/>
-          <w:bCs/>
-        </w:rPr>
-        <w:t xml:space="preserve">[m-1]). Alor dans ce cas de figure il faut faire </w:t>
+        <w:t xml:space="preserve">ines des éléments et la colonne dans </w:t>
+      </w:r>
+      <w:r>
+        <w:rPr>
+          <w:rFonts w:ascii="Times New Roman" w:hAnsi="Times New Roman" w:cs="Times New Roman"/>
+          <w:bCs/>
+        </w:rPr>
+        <w:t>laquelle nous devons récupérer l'élément est la dernière</w:t>
+      </w:r>
+      <w:r>
+        <w:rPr>
+          <w:rFonts w:ascii="Times New Roman" w:hAnsi="Times New Roman" w:cs="Times New Roman"/>
+          <w:bCs/>
+        </w:rPr>
+        <w:t xml:space="preserve"> (indice</w:t>
+      </w:r>
+      <w:r>
+        <w:rPr>
+          <w:rFonts w:ascii="Times New Roman" w:hAnsi="Times New Roman" w:cs="Times New Roman"/>
+          <w:bCs/>
+        </w:rPr>
+        <w:t xml:space="preserve"> </w:t>
+      </w:r>
+      <w:r>
+        <w:rPr>
+          <w:rFonts w:ascii="Times New Roman" w:hAnsi="Times New Roman" w:cs="Times New Roman"/>
+          <w:bCs/>
+        </w:rPr>
+        <w:t>[m-1]). Alor</w:t>
+      </w:r>
+      <w:r>
+        <w:rPr>
+          <w:rFonts w:ascii="Times New Roman" w:hAnsi="Times New Roman" w:cs="Times New Roman"/>
+          <w:bCs/>
+        </w:rPr>
+        <w:t>s,</w:t>
+      </w:r>
+      <w:r>
+        <w:rPr>
+          <w:rFonts w:ascii="Times New Roman" w:hAnsi="Times New Roman" w:cs="Times New Roman"/>
+          <w:bCs/>
+        </w:rPr>
+        <w:t xml:space="preserve"> dans ce cas de figure il faut </w:t>
+      </w:r>
+      <w:r>
+        <w:rPr>
+          <w:rFonts w:ascii="Times New Roman" w:hAnsi="Times New Roman" w:cs="Times New Roman"/>
+          <w:bCs/>
+        </w:rPr>
+        <w:t xml:space="preserve">effectuer </w:t>
       </w:r>
       <w:r>
         <w:rPr>
@@ -3731,42 +3570,7 @@
           <w:rFonts w:ascii="Times New Roman" w:hAnsi="Times New Roman" w:cs="Times New Roman"/>
           <w:bCs/>
         </w:rPr>
-        <w:t>de la boucle</w:t>
-      </w:r>
-      <w:r>
-        <w:rPr>
-          <w:rFonts w:ascii="Times New Roman" w:hAnsi="Times New Roman" w:cs="Times New Roman"/>
-          <w:bCs/>
-        </w:rPr>
-        <w:t>,</w:t>
-      </w:r>
-      <w:r>
-        <w:rPr>
-          <w:rFonts w:ascii="Times New Roman" w:hAnsi="Times New Roman" w:cs="Times New Roman"/>
-          <w:bCs/>
-        </w:rPr>
-        <w:t xml:space="preserve"> </w:t>
-      </w:r>
-      <w:r>
-        <w:rPr>
-          <w:rFonts w:ascii="Times New Roman" w:hAnsi="Times New Roman" w:cs="Times New Roman"/>
-          <w:bCs/>
-        </w:rPr>
-        <w:t>compos</w:t>
-      </w:r>
-      <w:r>
-        <w:rPr>
-          <w:rFonts w:ascii="Times New Roman" w:hAnsi="Times New Roman" w:cs="Times New Roman"/>
-          <w:bCs/>
-        </w:rPr>
-        <w:t>é</w:t>
-      </w:r>
-      <w:r>
-        <w:rPr>
-          <w:rFonts w:ascii="Times New Roman" w:hAnsi="Times New Roman" w:cs="Times New Roman"/>
-          <w:bCs/>
-        </w:rPr>
-        <w:t xml:space="preserve"> </w:t>
+        <w:t xml:space="preserve">de la boucle, composé </w:t>
       </w:r>
       <w:r>
         <w:rPr>
@@ -3807,6 +3611,9 @@
         </w:rPr>
       </w:pPr>
       <w:r>
+        <w:rPr>
+          <w:noProof/>
+        </w:rPr>
         <w:drawing>
           <wp:inline distT="0" distB="0" distL="0" distR="0" wp14:anchorId="491B38E4" wp14:editId="34624E95">
             <wp:extent cx="4572000" cy="157843"/>
@@ -3884,14 +3691,161 @@
           <w:rFonts w:ascii="Times New Roman" w:hAnsi="Times New Roman" w:cs="Times New Roman"/>
           <w:bCs/>
         </w:rPr>
-        <w:t>On accède directement la ligne</w:t>
-      </w:r>
-      <w:r>
-        <w:rPr>
-          <w:rFonts w:ascii="Times New Roman" w:hAnsi="Times New Roman" w:cs="Times New Roman"/>
-          <w:bCs/>
-        </w:rPr>
-        <w:t>. On a plusieurs cas : ligne vide, positionnement avant tous, positionnement au milieu de deux ou à la fin, positionnement dans un élément qui existe déjà et tous avec la variation du cas que l’utilisateur ajout le valeur 0/NULL. On pire des cas on a une ligne pl</w:t>
+        <w:t xml:space="preserve">On accède directement </w:t>
+      </w:r>
+      <w:r>
+        <w:rPr>
+          <w:rFonts w:ascii="Times New Roman" w:hAnsi="Times New Roman" w:cs="Times New Roman"/>
+          <w:bCs/>
+        </w:rPr>
+        <w:t xml:space="preserve">à </w:t>
+      </w:r>
+      <w:r>
+        <w:rPr>
+          <w:rFonts w:ascii="Times New Roman" w:hAnsi="Times New Roman" w:cs="Times New Roman"/>
+          <w:bCs/>
+        </w:rPr>
+        <w:t xml:space="preserve">la ligne. </w:t>
+      </w:r>
+      <w:r>
+        <w:rPr>
+          <w:rFonts w:ascii="Times New Roman" w:hAnsi="Times New Roman" w:cs="Times New Roman"/>
+          <w:bCs/>
+        </w:rPr>
+        <w:t xml:space="preserve">Plusieurs cas sont </w:t>
+      </w:r>
+      <w:r>
+        <w:rPr>
+          <w:rFonts w:ascii="Times New Roman" w:hAnsi="Times New Roman" w:cs="Times New Roman"/>
+          <w:bCs/>
+        </w:rPr>
+        <w:t>possibles</w:t>
+      </w:r>
+      <w:r>
+        <w:rPr>
+          <w:rFonts w:ascii="Times New Roman" w:hAnsi="Times New Roman" w:cs="Times New Roman"/>
+          <w:bCs/>
+        </w:rPr>
+        <w:t xml:space="preserve"> :</w:t>
+      </w:r>
+      <w:r>
+        <w:rPr>
+          <w:rFonts w:ascii="Times New Roman" w:hAnsi="Times New Roman" w:cs="Times New Roman"/>
+          <w:bCs/>
+        </w:rPr>
+        <w:t xml:space="preserve"> ligne vide, positionnement avant tous</w:t>
+      </w:r>
+      <w:r>
+        <w:rPr>
+          <w:rFonts w:ascii="Times New Roman" w:hAnsi="Times New Roman" w:cs="Times New Roman"/>
+          <w:bCs/>
+        </w:rPr>
+        <w:t xml:space="preserve"> </w:t>
+      </w:r>
+      <w:r>
+        <w:rPr>
+          <w:rFonts w:ascii="Times New Roman" w:hAnsi="Times New Roman" w:cs="Times New Roman"/>
+          <w:bCs/>
+        </w:rPr>
+        <w:t>les éléments</w:t>
+      </w:r>
+      <w:r>
+        <w:rPr>
+          <w:rFonts w:ascii="Times New Roman" w:hAnsi="Times New Roman" w:cs="Times New Roman"/>
+          <w:bCs/>
+        </w:rPr>
+        <w:t xml:space="preserve">, </w:t>
+      </w:r>
+      <w:r>
+        <w:rPr>
+          <w:rFonts w:ascii="Times New Roman" w:hAnsi="Times New Roman" w:cs="Times New Roman"/>
+          <w:bCs/>
+        </w:rPr>
+        <w:t>positionnement entre deux éléments</w:t>
+      </w:r>
+      <w:r>
+        <w:rPr>
+          <w:rFonts w:ascii="Times New Roman" w:hAnsi="Times New Roman" w:cs="Times New Roman"/>
+          <w:bCs/>
+        </w:rPr>
+        <w:t xml:space="preserve"> ou à la fin, positionnement </w:t>
+      </w:r>
+      <w:r>
+        <w:rPr>
+          <w:rFonts w:ascii="Times New Roman" w:hAnsi="Times New Roman" w:cs="Times New Roman"/>
+          <w:bCs/>
+        </w:rPr>
+        <w:t>dans un élément existant</w:t>
+      </w:r>
+      <w:r>
+        <w:rPr>
+          <w:rFonts w:ascii="Times New Roman" w:hAnsi="Times New Roman" w:cs="Times New Roman"/>
+          <w:bCs/>
+        </w:rPr>
+        <w:t xml:space="preserve"> </w:t>
+      </w:r>
+      <w:r>
+        <w:rPr>
+          <w:rFonts w:ascii="Times New Roman" w:hAnsi="Times New Roman" w:cs="Times New Roman"/>
+          <w:bCs/>
+        </w:rPr>
+        <w:t xml:space="preserve">et tous avec la variation du cas que l’utilisateur ajout le valeur 0/NULL. </w:t>
+      </w:r>
+      <w:r>
+        <w:rPr>
+          <w:rFonts w:ascii="Times New Roman" w:hAnsi="Times New Roman" w:cs="Times New Roman"/>
+          <w:bCs/>
+        </w:rPr>
+        <w:t>Dans le pire des cas</w:t>
+      </w:r>
+      <w:r>
+        <w:rPr>
+          <w:rFonts w:ascii="Times New Roman" w:hAnsi="Times New Roman" w:cs="Times New Roman"/>
+          <w:bCs/>
+        </w:rPr>
+        <w:t xml:space="preserve">, </w:t>
+      </w:r>
+      <w:r>
+        <w:rPr>
+          <w:rFonts w:ascii="Times New Roman" w:hAnsi="Times New Roman" w:cs="Times New Roman"/>
+          <w:bCs/>
+        </w:rPr>
+        <w:t>la ligne est pleine d'éléments</w:t>
+      </w:r>
+      <w:r>
+        <w:rPr>
+          <w:rFonts w:ascii="Times New Roman" w:hAnsi="Times New Roman" w:cs="Times New Roman"/>
+          <w:bCs/>
+        </w:rPr>
+        <w:t xml:space="preserve"> et </w:t>
+      </w:r>
+      <w:r>
+        <w:rPr>
+          <w:rFonts w:ascii="Times New Roman" w:hAnsi="Times New Roman" w:cs="Times New Roman"/>
+          <w:bCs/>
+        </w:rPr>
+        <w:t xml:space="preserve">on </w:t>
+      </w:r>
+      <w:r>
+        <w:rPr>
+          <w:rFonts w:ascii="Times New Roman" w:hAnsi="Times New Roman" w:cs="Times New Roman"/>
+          <w:bCs/>
+        </w:rPr>
+        <w:t>cherche à affecter l</w:t>
+      </w:r>
+      <w:r>
+        <w:rPr>
+          <w:rFonts w:ascii="Times New Roman" w:hAnsi="Times New Roman" w:cs="Times New Roman"/>
+          <w:bCs/>
+        </w:rPr>
+        <w:t>a</w:t>
+      </w:r>
+      <w:r>
+        <w:rPr>
+          <w:rFonts w:ascii="Times New Roman" w:hAnsi="Times New Roman" w:cs="Times New Roman"/>
+          <w:bCs/>
+        </w:rPr>
+        <w:t xml:space="preserve"> tout</w:t>
       </w:r>
       <w:r>
         <w:rPr>
@@ -3905,21 +3859,49 @@
           <w:rFonts w:ascii="Times New Roman" w:hAnsi="Times New Roman" w:cs="Times New Roman"/>
           <w:bCs/>
         </w:rPr>
-        <w:t xml:space="preserve">ine des éléments et cherche à affecter le tout dernier colonne (le dernier élément de notre liste chainer) c.-à-d. on doit </w:t>
-      </w:r>
-      <w:r>
-        <w:rPr>
-          <w:rFonts w:ascii="Times New Roman" w:hAnsi="Times New Roman" w:cs="Times New Roman"/>
-          <w:bCs/>
-        </w:rPr>
-        <w:t>itinère chaque élément</w:t>
-      </w:r>
-      <w:r>
-        <w:rPr>
-          <w:rFonts w:ascii="Times New Roman" w:hAnsi="Times New Roman" w:cs="Times New Roman"/>
-          <w:bCs/>
-        </w:rPr>
-        <w:t xml:space="preserve">, le nombre duquel correspond au nombre de colonnes </w:t>
+        <w:t xml:space="preserve"> dernier colonne (le dernier élément de notre liste </w:t>
+      </w:r>
+      <w:r>
+        <w:rPr>
+          <w:rFonts w:ascii="Times New Roman" w:hAnsi="Times New Roman" w:cs="Times New Roman"/>
+          <w:bCs/>
+        </w:rPr>
+        <w:t>chaînée</w:t>
+      </w:r>
+      <w:r>
+        <w:rPr>
+          <w:rFonts w:ascii="Times New Roman" w:hAnsi="Times New Roman" w:cs="Times New Roman"/>
+          <w:bCs/>
+        </w:rPr>
+        <w:t xml:space="preserve">) c.-à-d. on doit </w:t>
+      </w:r>
+      <w:r>
+        <w:rPr>
+          <w:rFonts w:ascii="Times New Roman" w:hAnsi="Times New Roman" w:cs="Times New Roman"/>
+          <w:bCs/>
+        </w:rPr>
+        <w:t xml:space="preserve">itérer </w:t>
+      </w:r>
+      <w:r>
+        <w:rPr>
+          <w:rFonts w:ascii="Times New Roman" w:hAnsi="Times New Roman" w:cs="Times New Roman"/>
+          <w:bCs/>
+        </w:rPr>
+        <w:t xml:space="preserve">sur </w:t>
+      </w:r>
+      <w:r>
+        <w:rPr>
+          <w:rFonts w:ascii="Times New Roman" w:hAnsi="Times New Roman" w:cs="Times New Roman"/>
+          <w:bCs/>
+        </w:rPr>
+        <w:t xml:space="preserve">chaque élément, </w:t>
+      </w:r>
+      <w:r>
+        <w:rPr>
+          <w:rFonts w:ascii="Times New Roman" w:hAnsi="Times New Roman" w:cs="Times New Roman"/>
+          <w:bCs/>
+        </w:rPr>
+        <w:t xml:space="preserve">dont le nombre correspond au nombre de colonnes </w:t>
       </w:r>
       <w:r>
         <w:rPr>
@@ -3944,34 +3926,42 @@
           <w:rFonts w:ascii="Times New Roman" w:hAnsi="Times New Roman" w:cs="Times New Roman"/>
           <w:bCs/>
         </w:rPr>
-        <w:t xml:space="preserve"> Une fois on a trouvé la bonne position on faire des opérations logiques pour tester la valeur nulle et le positionnement en tête, et puis </w:t>
-      </w:r>
-      <w:r>
-        <w:rPr>
-          <w:rFonts w:ascii="Times New Roman" w:hAnsi="Times New Roman" w:cs="Times New Roman"/>
-          <w:bCs/>
-        </w:rPr>
-        <w:t>les créations</w:t>
-      </w:r>
-      <w:r>
-        <w:rPr>
-          <w:rFonts w:ascii="Times New Roman" w:hAnsi="Times New Roman" w:cs="Times New Roman"/>
-          <w:bCs/>
-        </w:rPr>
-        <w:t xml:space="preserve"> d’élément nouveau, les</w:t>
-      </w:r>
-      <w:r>
-        <w:rPr>
-          <w:rFonts w:ascii="Times New Roman" w:hAnsi="Times New Roman" w:cs="Times New Roman"/>
-          <w:bCs/>
-        </w:rPr>
-        <w:t xml:space="preserve"> affectations ou libération de mémoire nécessaire qui sont des opérations de nombre constant en fonction de la taille de problème.</w:t>
-      </w:r>
-      <w:r>
-        <w:rPr>
-          <w:bCs/>
-        </w:rPr>
-        <w:t xml:space="preserve"> </w:t>
+        <w:t xml:space="preserve"> </w:t>
+      </w:r>
+      <w:r>
+        <w:rPr>
+          <w:rFonts w:ascii="Times New Roman" w:hAnsi="Times New Roman" w:cs="Times New Roman"/>
+          <w:bCs/>
+        </w:rPr>
+        <w:t>Une fois la bonne position trouvée</w:t>
+      </w:r>
+      <w:r>
+        <w:rPr>
+          <w:rFonts w:ascii="Times New Roman" w:hAnsi="Times New Roman" w:cs="Times New Roman"/>
+          <w:bCs/>
+        </w:rPr>
+        <w:t xml:space="preserve">, </w:t>
+      </w:r>
+      <w:r>
+        <w:rPr>
+          <w:rFonts w:ascii="Times New Roman" w:hAnsi="Times New Roman" w:cs="Times New Roman"/>
+          <w:bCs/>
+        </w:rPr>
+        <w:t>des opérations logiques sont effectuées pour tester la valeur nulle et le positionnement en tête</w:t>
+      </w:r>
+      <w:r>
+        <w:rPr>
+          <w:rFonts w:ascii="Times New Roman" w:hAnsi="Times New Roman" w:cs="Times New Roman"/>
+          <w:bCs/>
+        </w:rPr>
+        <w:t xml:space="preserve">, </w:t>
+      </w:r>
+      <w:r>
+        <w:rPr>
+          <w:rFonts w:ascii="Times New Roman" w:hAnsi="Times New Roman" w:cs="Times New Roman"/>
+          <w:bCs/>
+        </w:rPr>
+        <w:t>suivies de la création de nouveaux éléments, des affectations, ou des libérations de mémoire nécessaires, qui sont des opérations en nombre constant par rapport à la taille du problème.</w:t>
       </w:r>
     </w:p>
     <w:p>
@@ -3979,6 +3969,14 @@
         <w:shd w:val="clear" w:color="auto" w:fill="FFFFFF"/>
         <w:spacing w:after="0" w:line="240" w:lineRule="auto"/>
         <w:rPr>
+          <w:rFonts w:ascii="Times New Roman" w:eastAsia="Times New Roman" w:hAnsi="Times New Roman" w:cs="Times New Roman"/>
+          <w:kern w:val="0"/>
+          <w:lang w:eastAsia="fr-FR"/>
+        </w:rPr>
+      </w:pPr>
+      <w:proofErr w:type="spellStart"/>
+      <w:r>
+        <w:rPr>
           <w:rFonts w:ascii="Courier New" w:eastAsia="Times New Roman" w:hAnsi="Courier New" w:cs="Courier New"/>
           <w:color w:val="8000FF"/>
           <w:kern w:val="0"/>
@@ -3986,7 +3984,264 @@
           <w:szCs w:val="20"/>
           <w:lang w:eastAsia="fr-FR"/>
         </w:rPr>
-      </w:pPr>
+        <w:lastRenderedPageBreak/>
+        <w:t>void</w:t>
+      </w:r>
+      <w:proofErr w:type="spellEnd"/>
+      <w:r>
+        <w:rPr>
+          <w:rFonts w:ascii="Courier New" w:eastAsia="Times New Roman" w:hAnsi="Courier New" w:cs="Courier New"/>
+          <w:color w:val="000000"/>
+          <w:kern w:val="0"/>
+          <w:sz w:val="20"/>
+          <w:szCs w:val="20"/>
+          <w:lang w:eastAsia="fr-FR"/>
+        </w:rPr>
+        <w:t xml:space="preserve"> </w:t>
+      </w:r>
+      <w:proofErr w:type="spellStart"/>
+      <w:r>
+        <w:rPr>
+          <w:rFonts w:ascii="Courier New" w:eastAsia="Times New Roman" w:hAnsi="Courier New" w:cs="Courier New"/>
+          <w:color w:val="000000"/>
+          <w:kern w:val="0"/>
+          <w:sz w:val="20"/>
+          <w:szCs w:val="20"/>
+          <w:lang w:eastAsia="fr-FR"/>
+        </w:rPr>
+        <w:t>additionerMatrices</w:t>
+      </w:r>
+      <w:proofErr w:type="spellEnd"/>
+      <w:r>
+        <w:rPr>
+          <w:rFonts w:ascii="Courier New" w:eastAsia="Times New Roman" w:hAnsi="Courier New" w:cs="Courier New"/>
+          <w:b/>
+          <w:bCs/>
+          <w:color w:val="000080"/>
+          <w:kern w:val="0"/>
+          <w:sz w:val="20"/>
+          <w:szCs w:val="20"/>
+          <w:lang w:eastAsia="fr-FR"/>
+        </w:rPr>
+        <w:t>(</w:t>
+      </w:r>
+      <w:proofErr w:type="spellStart"/>
+      <w:r>
+        <w:rPr>
+          <w:rFonts w:ascii="Courier New" w:eastAsia="Times New Roman" w:hAnsi="Courier New" w:cs="Courier New"/>
+          <w:color w:val="000000"/>
+          <w:kern w:val="0"/>
+          <w:sz w:val="20"/>
+          <w:szCs w:val="20"/>
+          <w:lang w:eastAsia="fr-FR"/>
+        </w:rPr>
+        <w:t>matrice_creuse</w:t>
+      </w:r>
+      <w:proofErr w:type="spellEnd"/>
+      <w:r>
+        <w:rPr>
+          <w:rFonts w:ascii="Courier New" w:eastAsia="Times New Roman" w:hAnsi="Courier New" w:cs="Courier New"/>
+          <w:color w:val="000000"/>
+          <w:kern w:val="0"/>
+          <w:sz w:val="20"/>
+          <w:szCs w:val="20"/>
+          <w:lang w:eastAsia="fr-FR"/>
+        </w:rPr>
+        <w:t xml:space="preserve"> m1</w:t>
+      </w:r>
+      <w:r>
+        <w:rPr>
+          <w:rFonts w:ascii="Courier New" w:eastAsia="Times New Roman" w:hAnsi="Courier New" w:cs="Courier New"/>
+          <w:b/>
+          <w:bCs/>
+          <w:color w:val="000080"/>
+          <w:kern w:val="0"/>
+          <w:sz w:val="20"/>
+          <w:szCs w:val="20"/>
+          <w:lang w:eastAsia="fr-FR"/>
+        </w:rPr>
+        <w:t>,</w:t>
+      </w:r>
+      <w:r>
+        <w:rPr>
+          <w:rFonts w:ascii="Courier New" w:eastAsia="Times New Roman" w:hAnsi="Courier New" w:cs="Courier New"/>
+          <w:color w:val="000000"/>
+          <w:kern w:val="0"/>
+          <w:sz w:val="20"/>
+          <w:szCs w:val="20"/>
+          <w:lang w:eastAsia="fr-FR"/>
+        </w:rPr>
+        <w:t xml:space="preserve"> </w:t>
+      </w:r>
+      <w:proofErr w:type="spellStart"/>
+      <w:r>
+        <w:rPr>
+          <w:rFonts w:ascii="Courier New" w:eastAsia="Times New Roman" w:hAnsi="Courier New" w:cs="Courier New"/>
+          <w:color w:val="000000"/>
+          <w:kern w:val="0"/>
+          <w:sz w:val="20"/>
+          <w:szCs w:val="20"/>
+          <w:lang w:eastAsia="fr-FR"/>
+        </w:rPr>
+        <w:t>matrice_creuse</w:t>
+      </w:r>
+      <w:proofErr w:type="spellEnd"/>
+      <w:r>
+        <w:rPr>
+          <w:rFonts w:ascii="Courier New" w:eastAsia="Times New Roman" w:hAnsi="Courier New" w:cs="Courier New"/>
+          <w:color w:val="000000"/>
+          <w:kern w:val="0"/>
+          <w:sz w:val="20"/>
+          <w:szCs w:val="20"/>
+          <w:lang w:eastAsia="fr-FR"/>
+        </w:rPr>
+        <w:t xml:space="preserve"> m2</w:t>
+      </w:r>
+      <w:r>
+        <w:rPr>
+          <w:rFonts w:ascii="Courier New" w:eastAsia="Times New Roman" w:hAnsi="Courier New" w:cs="Courier New"/>
+          <w:b/>
+          <w:bCs/>
+          <w:color w:val="000080"/>
+          <w:kern w:val="0"/>
+          <w:sz w:val="20"/>
+          <w:szCs w:val="20"/>
+          <w:lang w:eastAsia="fr-FR"/>
+        </w:rPr>
+        <w:t>)</w:t>
+      </w:r>
+    </w:p>
+    <w:p>
+      <w:pPr>
+        <w:ind w:left="810"/>
+        <w:rPr>
+          <w:bCs/>
+        </w:rPr>
+      </w:pPr>
+      <w:r>
+        <w:rPr>
+          <w:b/>
+        </w:rPr>
+        <w:t xml:space="preserve">Complexité en O(n*m) </w:t>
+      </w:r>
+      <w:r>
+        <w:rPr>
+          <w:rFonts w:ascii="Times New Roman" w:hAnsi="Times New Roman" w:cs="Times New Roman"/>
+          <w:bCs/>
+        </w:rPr>
+        <w:t>On itère sur les n lignes des deux matrices en même temps (les matrices ayant déjà les mêmes dimensions</w:t>
+      </w:r>
+      <w:r>
+        <w:rPr>
+          <w:rFonts w:ascii="Times New Roman" w:hAnsi="Times New Roman" w:cs="Times New Roman"/>
+          <w:bCs/>
+        </w:rPr>
+        <w:t xml:space="preserve"> </w:t>
+      </w:r>
+      <w:r>
+        <w:rPr>
+          <w:rFonts w:ascii="Times New Roman" w:hAnsi="Times New Roman" w:cs="Times New Roman"/>
+          <w:bCs/>
+        </w:rPr>
+        <w:t>[</w:t>
+      </w:r>
+      <w:proofErr w:type="spellStart"/>
+      <w:r>
+        <w:rPr>
+          <w:bCs/>
+        </w:rPr>
+        <w:t>n</w:t>
+      </w:r>
+      <w:r>
+        <w:rPr>
+          <w:bCs/>
+          <w:sz w:val="18"/>
+          <w:szCs w:val="18"/>
+        </w:rPr>
+        <w:t>x</w:t>
+      </w:r>
+      <w:r>
+        <w:rPr>
+          <w:bCs/>
+        </w:rPr>
+        <w:t>m</w:t>
+      </w:r>
+      <w:proofErr w:type="spellEnd"/>
+      <w:r>
+        <w:rPr>
+          <w:rFonts w:ascii="Times New Roman" w:hAnsi="Times New Roman" w:cs="Times New Roman"/>
+          <w:bCs/>
+        </w:rPr>
+        <w:t>])</w:t>
+      </w:r>
+      <w:r>
+        <w:rPr>
+          <w:rFonts w:ascii="Times New Roman" w:hAnsi="Times New Roman" w:cs="Times New Roman"/>
+          <w:bCs/>
+        </w:rPr>
+        <w:t xml:space="preserve">. </w:t>
+      </w:r>
+      <w:r>
+        <w:rPr>
+          <w:rFonts w:ascii="Times New Roman" w:hAnsi="Times New Roman" w:cs="Times New Roman"/>
+          <w:bCs/>
+        </w:rPr>
+        <w:t xml:space="preserve">Le pire cas survient lorsque la ligne de la somme contient </w:t>
+      </w:r>
+      <w:r>
+        <w:rPr>
+          <w:rFonts w:ascii="Times New Roman" w:hAnsi="Times New Roman" w:cs="Times New Roman"/>
+          <w:b/>
+          <w:i/>
+          <w:iCs/>
+        </w:rPr>
+        <w:t>m</w:t>
+      </w:r>
+      <w:r>
+        <w:rPr>
+          <w:rFonts w:ascii="Times New Roman" w:hAnsi="Times New Roman" w:cs="Times New Roman"/>
+          <w:bCs/>
+        </w:rPr>
+        <w:t xml:space="preserve"> éléments, c.-à-d. une ligne pleine, car chaque colonne apporte un élément, et le dernier élément (qui correspond ici à la dernière colonne) est obtenu par la dernière colonne de la deuxième matrice</w:t>
+      </w:r>
+      <w:r>
+        <w:rPr>
+          <w:rFonts w:ascii="Times New Roman" w:hAnsi="Times New Roman" w:cs="Times New Roman"/>
+          <w:bCs/>
+        </w:rPr>
+        <w:t>.</w:t>
+      </w:r>
+      <w:r>
+        <w:t xml:space="preserve"> </w:t>
+      </w:r>
+      <w:r>
+        <w:rPr>
+          <w:rFonts w:ascii="Times New Roman" w:hAnsi="Times New Roman" w:cs="Times New Roman"/>
+          <w:bCs/>
+        </w:rPr>
+        <w:t>S</w:t>
+      </w:r>
+      <w:r>
+        <w:rPr>
+          <w:rFonts w:ascii="Times New Roman" w:hAnsi="Times New Roman" w:cs="Times New Roman"/>
+          <w:bCs/>
+        </w:rPr>
+        <w:t>oit une somme entre les dernières colonnes de cette ligne dans les deux matrices, soit on parcourt la deuxième matrice pour créer un nouvel élément pour la colonne vide de la première matrice.</w:t>
+      </w:r>
+      <w:r>
+        <w:rPr>
+          <w:rFonts w:ascii="Times New Roman" w:hAnsi="Times New Roman" w:cs="Times New Roman"/>
+          <w:bCs/>
+        </w:rPr>
+        <w:t xml:space="preserve"> </w:t>
+      </w:r>
+      <w:r>
+        <w:rPr>
+          <w:rFonts w:ascii="Times New Roman" w:hAnsi="Times New Roman" w:cs="Times New Roman"/>
+          <w:bCs/>
+        </w:rPr>
+        <w:t>Le meilleur cas d’une somme avec une ligne pleine se présente si la deuxième matrice a une ligne vide, auquel cas on laisse simplement la ligne de la matrice 1 telle quelle.</w:t>
+      </w:r>
     </w:p>
     <w:p>
       <w:pPr>
@@ -3999,7 +4254,6 @@
         </w:rPr>
       </w:pPr>
       <w:proofErr w:type="spellStart"/>
-      <w:proofErr w:type="gramStart"/>
       <w:r>
         <w:rPr>
           <w:rFonts w:ascii="Courier New" w:eastAsia="Times New Roman" w:hAnsi="Courier New" w:cs="Courier New"/>
@@ -4009,11 +4263,9 @@
           <w:szCs w:val="20"/>
           <w:lang w:eastAsia="fr-FR"/>
         </w:rPr>
-        <w:lastRenderedPageBreak/>
-        <w:t>void</w:t>
+        <w:t>int</w:t>
       </w:r>
       <w:proofErr w:type="spellEnd"/>
-      <w:proofErr w:type="gramEnd"/>
       <w:r>
         <w:rPr>
           <w:rFonts w:ascii="Courier New" w:eastAsia="Times New Roman" w:hAnsi="Courier New" w:cs="Courier New"/>
@@ -4035,7 +4287,7 @@
           <w:szCs w:val="20"/>
           <w:lang w:eastAsia="fr-FR"/>
         </w:rPr>
-        <w:t>additionerMatrices</w:t>
+        <w:t>nombreOctetsGagnes</w:t>
       </w:r>
       <w:proofErr w:type="spellEnd"/>
       <w:r>
@@ -4073,7 +4325,7 @@
           <w:szCs w:val="20"/>
           <w:lang w:eastAsia="fr-FR"/>
         </w:rPr>
-        <w:t xml:space="preserve"> m1</w:t>
+        <w:t xml:space="preserve"> m</w:t>
       </w:r>
       <w:r>
         <w:rPr>
@@ -4086,54 +4338,6 @@
           <w:szCs w:val="20"/>
           <w:lang w:eastAsia="fr-FR"/>
         </w:rPr>
-        <w:t>,</w:t>
-      </w:r>
-      <w:r>
-        <w:rPr>
-          <w:rFonts w:ascii="Courier New" w:eastAsia="Times New Roman" w:hAnsi="Courier New" w:cs="Courier New"/>
-          <w:color w:val="000000"/>
-          <w:kern w:val="0"/>
-          <w:sz w:val="20"/>
-          <w:szCs w:val="20"/>
-          <w:lang w:eastAsia="fr-FR"/>
-        </w:rPr>
-        <w:t xml:space="preserve"> </w:t>
-      </w:r>
-      <w:proofErr w:type="spellStart"/>
-      <w:r>
-        <w:rPr>
-          <w:rFonts w:ascii="Courier New" w:eastAsia="Times New Roman" w:hAnsi="Courier New" w:cs="Courier New"/>
-          <w:color w:val="000000"/>
-          <w:kern w:val="0"/>
-          <w:sz w:val="20"/>
-          <w:szCs w:val="20"/>
-          <w:lang w:eastAsia="fr-FR"/>
-        </w:rPr>
-        <w:t>matrice_creuse</w:t>
-      </w:r>
-      <w:proofErr w:type="spellEnd"/>
-      <w:r>
-        <w:rPr>
-          <w:rFonts w:ascii="Courier New" w:eastAsia="Times New Roman" w:hAnsi="Courier New" w:cs="Courier New"/>
-          <w:color w:val="000000"/>
-          <w:kern w:val="0"/>
-          <w:sz w:val="20"/>
-          <w:szCs w:val="20"/>
-          <w:lang w:eastAsia="fr-FR"/>
-        </w:rPr>
-        <w:t xml:space="preserve"> m2</w:t>
-      </w:r>
-      <w:r>
-        <w:rPr>
-          <w:rFonts w:ascii="Courier New" w:eastAsia="Times New Roman" w:hAnsi="Courier New" w:cs="Courier New"/>
-          <w:b/>
-          <w:bCs/>
-          <w:color w:val="000080"/>
-          <w:kern w:val="0"/>
-          <w:sz w:val="20"/>
-          <w:szCs w:val="20"/>
-          <w:lang w:eastAsia="fr-FR"/>
-        </w:rPr>
         <w:t>)</w:t>
       </w:r>
     </w:p>
@@ -4155,234 +4359,67 @@
           <w:rFonts w:ascii="Times New Roman" w:hAnsi="Times New Roman" w:cs="Times New Roman"/>
           <w:bCs/>
         </w:rPr>
-        <w:t xml:space="preserve">On itinère tous les n-lignes dans les deux matrices en même temp (déjà les matrice ont </w:t>
-      </w:r>
-      <w:r>
-        <w:rPr>
-          <w:rFonts w:ascii="Times New Roman" w:hAnsi="Times New Roman" w:cs="Times New Roman"/>
-          <w:bCs/>
-        </w:rPr>
-        <w:t>les mêmes dimensions</w:t>
-      </w:r>
-      <w:r>
-        <w:rPr>
-          <w:rFonts w:ascii="Times New Roman" w:hAnsi="Times New Roman" w:cs="Times New Roman"/>
-          <w:bCs/>
-        </w:rPr>
-        <w:t xml:space="preserve"> [</w:t>
-      </w:r>
-      <w:proofErr w:type="spellStart"/>
-      <w:r>
-        <w:rPr>
-          <w:bCs/>
+        <w:t xml:space="preserve">Même raisonnement qu'auparavant : deux boucles imbriquées, la première pour itérer sur les </w:t>
+      </w:r>
+      <w:r>
+        <w:rPr>
+          <w:rFonts w:ascii="Times New Roman" w:hAnsi="Times New Roman" w:cs="Times New Roman"/>
+          <w:b/>
+          <w:i/>
+          <w:iCs/>
         </w:rPr>
         <w:t>n</w:t>
       </w:r>
       <w:r>
         <w:rPr>
-          <w:bCs/>
-          <w:sz w:val="18"/>
-          <w:szCs w:val="18"/>
-        </w:rPr>
-        <w:t>x</w:t>
-      </w:r>
-      <w:r>
-        <w:rPr>
-          <w:bCs/>
+          <w:rFonts w:ascii="Times New Roman" w:hAnsi="Times New Roman" w:cs="Times New Roman"/>
+          <w:bCs/>
+        </w:rPr>
+        <w:t xml:space="preserve"> lignes et la seconde pour itérer sur chaque élément.</w:t>
+      </w:r>
+      <w:r>
+        <w:rPr>
+          <w:rFonts w:ascii="Times New Roman" w:hAnsi="Times New Roman" w:cs="Times New Roman"/>
+          <w:bCs/>
+        </w:rPr>
+        <w:t xml:space="preserve"> </w:t>
+      </w:r>
+      <w:r>
+        <w:rPr>
+          <w:rFonts w:ascii="Times New Roman" w:hAnsi="Times New Roman" w:cs="Times New Roman"/>
+          <w:bCs/>
+        </w:rPr>
+        <w:t xml:space="preserve">Dans le pire des cas, ce nombre coïncide avec le nombre de colonnes </w:t>
+      </w:r>
+      <w:r>
+        <w:rPr>
+          <w:rFonts w:ascii="Times New Roman" w:hAnsi="Times New Roman" w:cs="Times New Roman"/>
+          <w:b/>
+          <w:i/>
+          <w:iCs/>
         </w:rPr>
         <w:t>m</w:t>
       </w:r>
-      <w:proofErr w:type="spellEnd"/>
-      <w:r>
-        <w:rPr>
-          <w:rFonts w:ascii="Times New Roman" w:hAnsi="Times New Roman" w:cs="Times New Roman"/>
-          <w:bCs/>
-        </w:rPr>
-        <w:t>])</w:t>
-      </w:r>
-      <w:r>
-        <w:rPr>
-          <w:rFonts w:ascii="Times New Roman" w:hAnsi="Times New Roman" w:cs="Times New Roman"/>
-          <w:bCs/>
-        </w:rPr>
-        <w:t xml:space="preserve">. </w:t>
-      </w:r>
-      <w:r>
-        <w:rPr>
-          <w:rFonts w:ascii="Times New Roman" w:hAnsi="Times New Roman" w:cs="Times New Roman"/>
-          <w:bCs/>
-        </w:rPr>
-        <w:t>Les pires cas</w:t>
-      </w:r>
-      <w:r>
-        <w:rPr>
-          <w:rFonts w:ascii="Times New Roman" w:hAnsi="Times New Roman" w:cs="Times New Roman"/>
-          <w:bCs/>
-        </w:rPr>
-        <w:t xml:space="preserve"> sont les cas </w:t>
-      </w:r>
-      <w:r>
-        <w:rPr>
-          <w:rFonts w:ascii="Times New Roman" w:hAnsi="Times New Roman" w:cs="Times New Roman"/>
-          <w:bCs/>
-        </w:rPr>
-        <w:t>où</w:t>
-      </w:r>
-      <w:r>
-        <w:rPr>
-          <w:rFonts w:ascii="Times New Roman" w:hAnsi="Times New Roman" w:cs="Times New Roman"/>
-          <w:bCs/>
-        </w:rPr>
-        <w:t xml:space="preserve"> la ligne de la somme a m éléments, c.-à-d. </w:t>
-      </w:r>
-      <w:r>
-        <w:rPr>
-          <w:rFonts w:ascii="Times New Roman" w:hAnsi="Times New Roman" w:cs="Times New Roman"/>
-          <w:bCs/>
-        </w:rPr>
-        <w:t>ligne pleine</w:t>
-      </w:r>
-      <w:r>
-        <w:rPr>
-          <w:rFonts w:ascii="Times New Roman" w:hAnsi="Times New Roman" w:cs="Times New Roman"/>
-          <w:bCs/>
-        </w:rPr>
-        <w:t xml:space="preserve"> car chaque colonne apport un </w:t>
-      </w:r>
-      <w:r>
-        <w:rPr>
-          <w:rFonts w:ascii="Times New Roman" w:hAnsi="Times New Roman" w:cs="Times New Roman"/>
-          <w:bCs/>
-        </w:rPr>
-        <w:t>élément</w:t>
-      </w:r>
-      <w:r>
-        <w:rPr>
-          <w:rFonts w:ascii="Times New Roman" w:hAnsi="Times New Roman" w:cs="Times New Roman"/>
-          <w:bCs/>
-        </w:rPr>
-        <w:t xml:space="preserve">, et le dernière </w:t>
-      </w:r>
-      <w:r>
-        <w:rPr>
-          <w:rFonts w:ascii="Times New Roman" w:hAnsi="Times New Roman" w:cs="Times New Roman"/>
-          <w:bCs/>
-        </w:rPr>
-        <w:t>élément (</w:t>
-      </w:r>
-      <w:r>
-        <w:rPr>
-          <w:rFonts w:ascii="Times New Roman" w:hAnsi="Times New Roman" w:cs="Times New Roman"/>
-          <w:bCs/>
-        </w:rPr>
-        <w:t xml:space="preserve">ici coïncide avec dernière colonne) est obtenu par la dernière colonne de la deuxième matrice (soit on a fait une somme entre </w:t>
-      </w:r>
-      <w:proofErr w:type="gramStart"/>
-      <w:r>
-        <w:rPr>
-          <w:rFonts w:ascii="Times New Roman" w:hAnsi="Times New Roman" w:cs="Times New Roman"/>
-          <w:bCs/>
-        </w:rPr>
-        <w:t>le dernière colonne</w:t>
-      </w:r>
-      <w:proofErr w:type="gramEnd"/>
-      <w:r>
-        <w:rPr>
-          <w:rFonts w:ascii="Times New Roman" w:hAnsi="Times New Roman" w:cs="Times New Roman"/>
-          <w:bCs/>
-        </w:rPr>
-        <w:t xml:space="preserve"> de cette ligne des deux matrice, soit on était en train de </w:t>
-      </w:r>
-      <w:r>
-        <w:rPr>
-          <w:rFonts w:ascii="Times New Roman" w:hAnsi="Times New Roman" w:cs="Times New Roman"/>
-          <w:bCs/>
-        </w:rPr>
-        <w:t>parcourir</w:t>
-      </w:r>
-      <w:r>
-        <w:rPr>
-          <w:rFonts w:ascii="Times New Roman" w:hAnsi="Times New Roman" w:cs="Times New Roman"/>
-          <w:bCs/>
-        </w:rPr>
-        <w:t xml:space="preserve"> le deuxième matrice e de </w:t>
-      </w:r>
-      <w:r>
-        <w:rPr>
-          <w:rFonts w:ascii="Times New Roman" w:hAnsi="Times New Roman" w:cs="Times New Roman"/>
-          <w:bCs/>
-        </w:rPr>
-        <w:t>crée</w:t>
-      </w:r>
-      <w:r>
-        <w:rPr>
-          <w:rFonts w:ascii="Times New Roman" w:hAnsi="Times New Roman" w:cs="Times New Roman"/>
-          <w:bCs/>
-        </w:rPr>
-        <w:t xml:space="preserve"> une nouvelle </w:t>
-      </w:r>
-      <w:r>
-        <w:rPr>
-          <w:rFonts w:ascii="Times New Roman" w:hAnsi="Times New Roman" w:cs="Times New Roman"/>
-          <w:bCs/>
-        </w:rPr>
-        <w:t>élément</w:t>
-      </w:r>
-      <w:r>
-        <w:rPr>
-          <w:rFonts w:ascii="Times New Roman" w:hAnsi="Times New Roman" w:cs="Times New Roman"/>
-          <w:bCs/>
-        </w:rPr>
-        <w:t xml:space="preserve"> pour le colonne vide de </w:t>
-      </w:r>
-      <w:r>
-        <w:rPr>
-          <w:rFonts w:ascii="Times New Roman" w:hAnsi="Times New Roman" w:cs="Times New Roman"/>
-          <w:bCs/>
-        </w:rPr>
-        <w:t>première</w:t>
-      </w:r>
-      <w:r>
-        <w:rPr>
-          <w:rFonts w:ascii="Times New Roman" w:hAnsi="Times New Roman" w:cs="Times New Roman"/>
-          <w:bCs/>
-        </w:rPr>
-        <w:t xml:space="preserve"> matrice</w:t>
-      </w:r>
-      <w:r>
-        <w:rPr>
-          <w:rFonts w:ascii="Times New Roman" w:hAnsi="Times New Roman" w:cs="Times New Roman"/>
-          <w:bCs/>
-        </w:rPr>
-        <w:t xml:space="preserve">.) Le meilleur cas </w:t>
-      </w:r>
-      <w:r>
-        <w:rPr>
-          <w:rFonts w:ascii="Times New Roman" w:hAnsi="Times New Roman" w:cs="Times New Roman"/>
-          <w:bCs/>
-        </w:rPr>
-        <w:t>d’une somme</w:t>
-      </w:r>
-      <w:r>
-        <w:rPr>
-          <w:rFonts w:ascii="Times New Roman" w:hAnsi="Times New Roman" w:cs="Times New Roman"/>
-          <w:bCs/>
-        </w:rPr>
-        <w:t xml:space="preserve"> avec une ligne pleine c’est si </w:t>
-      </w:r>
-      <w:r>
-        <w:rPr>
-          <w:rFonts w:ascii="Times New Roman" w:hAnsi="Times New Roman" w:cs="Times New Roman"/>
-          <w:bCs/>
-        </w:rPr>
-        <w:t>la deuxième matrice</w:t>
-      </w:r>
-      <w:r>
-        <w:rPr>
-          <w:rFonts w:ascii="Times New Roman" w:hAnsi="Times New Roman" w:cs="Times New Roman"/>
-          <w:bCs/>
-        </w:rPr>
-        <w:t xml:space="preserve"> a une ligne vide, et on juste laisse le ligne de matrice 1 comme elle est.</w:t>
+      <w:r>
+        <w:rPr>
+          <w:rFonts w:ascii="Times New Roman" w:hAnsi="Times New Roman" w:cs="Times New Roman"/>
+          <w:bCs/>
+        </w:rPr>
+        <w:t>, c.-à-d. que toute la matrice est remplie d'éléments non nuls (ce n’est plus une matrice creuse !).</w:t>
+      </w:r>
+      <w:r>
+        <w:rPr>
+          <w:rFonts w:ascii="Times New Roman" w:hAnsi="Times New Roman" w:cs="Times New Roman"/>
+          <w:bCs/>
+        </w:rPr>
+        <w:t xml:space="preserve"> </w:t>
+      </w:r>
+      <w:r>
+        <w:rPr>
+          <w:rFonts w:ascii="Times New Roman" w:hAnsi="Times New Roman" w:cs="Times New Roman"/>
+          <w:bCs/>
+        </w:rPr>
+        <w:t>Dans le corps des boucles, seules des opérations constantes d’affectation et une opération d'incrémentation (arithmétique) pour énumérer les éléments sont effectuées. En dehors, il n'y a que des opérations constantes.</w:t>
       </w:r>
     </w:p>
     <w:p>
@@ -4390,13 +4427,17 @@
         <w:shd w:val="clear" w:color="auto" w:fill="FFFFFF"/>
         <w:spacing w:after="0" w:line="240" w:lineRule="auto"/>
         <w:rPr>
-          <w:rFonts w:ascii="Times New Roman" w:eastAsia="Times New Roman" w:hAnsi="Times New Roman" w:cs="Times New Roman"/>
-          <w:kern w:val="0"/>
+          <w:rFonts w:ascii="Courier New" w:eastAsia="Times New Roman" w:hAnsi="Courier New" w:cs="Courier New"/>
+          <w:b/>
+          <w:bCs/>
+          <w:color w:val="000080"/>
+          <w:kern w:val="0"/>
+          <w:sz w:val="20"/>
+          <w:szCs w:val="20"/>
           <w:lang w:eastAsia="fr-FR"/>
         </w:rPr>
       </w:pPr>
       <w:proofErr w:type="spellStart"/>
-      <w:proofErr w:type="gramStart"/>
       <w:r>
         <w:rPr>
           <w:rFonts w:ascii="Courier New" w:eastAsia="Times New Roman" w:hAnsi="Courier New" w:cs="Courier New"/>
@@ -4406,225 +4447,9 @@
           <w:szCs w:val="20"/>
           <w:lang w:eastAsia="fr-FR"/>
         </w:rPr>
-        <w:t>int</w:t>
+        <w:t>void</w:t>
       </w:r>
       <w:proofErr w:type="spellEnd"/>
-      <w:proofErr w:type="gramEnd"/>
-      <w:r>
-        <w:rPr>
-          <w:rFonts w:ascii="Courier New" w:eastAsia="Times New Roman" w:hAnsi="Courier New" w:cs="Courier New"/>
-          <w:color w:val="000000"/>
-          <w:kern w:val="0"/>
-          <w:sz w:val="20"/>
-          <w:szCs w:val="20"/>
-          <w:lang w:eastAsia="fr-FR"/>
-        </w:rPr>
-        <w:t xml:space="preserve"> </w:t>
-      </w:r>
-      <w:proofErr w:type="spellStart"/>
-      <w:r>
-        <w:rPr>
-          <w:rFonts w:ascii="Courier New" w:eastAsia="Times New Roman" w:hAnsi="Courier New" w:cs="Courier New"/>
-          <w:color w:val="000000"/>
-          <w:kern w:val="0"/>
-          <w:sz w:val="20"/>
-          <w:szCs w:val="20"/>
-          <w:lang w:eastAsia="fr-FR"/>
-        </w:rPr>
-        <w:t>nombreOctetsGagnes</w:t>
-      </w:r>
-      <w:proofErr w:type="spellEnd"/>
-      <w:r>
-        <w:rPr>
-          <w:rFonts w:ascii="Courier New" w:eastAsia="Times New Roman" w:hAnsi="Courier New" w:cs="Courier New"/>
-          <w:b/>
-          <w:bCs/>
-          <w:color w:val="000080"/>
-          <w:kern w:val="0"/>
-          <w:sz w:val="20"/>
-          <w:szCs w:val="20"/>
-          <w:lang w:eastAsia="fr-FR"/>
-        </w:rPr>
-        <w:t>(</w:t>
-      </w:r>
-      <w:proofErr w:type="spellStart"/>
-      <w:r>
-        <w:rPr>
-          <w:rFonts w:ascii="Courier New" w:eastAsia="Times New Roman" w:hAnsi="Courier New" w:cs="Courier New"/>
-          <w:color w:val="000000"/>
-          <w:kern w:val="0"/>
-          <w:sz w:val="20"/>
-          <w:szCs w:val="20"/>
-          <w:lang w:eastAsia="fr-FR"/>
-        </w:rPr>
-        <w:t>matrice_creuse</w:t>
-      </w:r>
-      <w:proofErr w:type="spellEnd"/>
-      <w:r>
-        <w:rPr>
-          <w:rFonts w:ascii="Courier New" w:eastAsia="Times New Roman" w:hAnsi="Courier New" w:cs="Courier New"/>
-          <w:color w:val="000000"/>
-          <w:kern w:val="0"/>
-          <w:sz w:val="20"/>
-          <w:szCs w:val="20"/>
-          <w:lang w:eastAsia="fr-FR"/>
-        </w:rPr>
-        <w:t xml:space="preserve"> m</w:t>
-      </w:r>
-      <w:r>
-        <w:rPr>
-          <w:rFonts w:ascii="Courier New" w:eastAsia="Times New Roman" w:hAnsi="Courier New" w:cs="Courier New"/>
-          <w:b/>
-          <w:bCs/>
-          <w:color w:val="000080"/>
-          <w:kern w:val="0"/>
-          <w:sz w:val="20"/>
-          <w:szCs w:val="20"/>
-          <w:lang w:eastAsia="fr-FR"/>
-        </w:rPr>
-        <w:t>)</w:t>
-      </w:r>
-    </w:p>
-    <w:p>
-      <w:pPr>
-        <w:ind w:left="810"/>
-        <w:rPr>
-          <w:bCs/>
-        </w:rPr>
-      </w:pPr>
-      <w:r>
-        <w:rPr>
-          <w:b/>
-        </w:rPr>
-        <w:t>Complexité en O(n*m)</w:t>
-      </w:r>
-      <w:r>
-        <w:rPr>
-          <w:b/>
-        </w:rPr>
-        <w:t xml:space="preserve"> </w:t>
-      </w:r>
-      <w:r>
-        <w:rPr>
-          <w:rFonts w:ascii="Times New Roman" w:hAnsi="Times New Roman" w:cs="Times New Roman"/>
-          <w:bCs/>
-        </w:rPr>
-        <w:t>Même raisonnement comme avant, deux boucle un dedans l’autre,</w:t>
-      </w:r>
-      <w:r>
-        <w:rPr>
-          <w:rFonts w:ascii="Times New Roman" w:hAnsi="Times New Roman" w:cs="Times New Roman"/>
-          <w:bCs/>
-        </w:rPr>
-        <w:t xml:space="preserve"> le première pour itinère les </w:t>
-      </w:r>
-      <w:r>
-        <w:rPr>
-          <w:rFonts w:ascii="Times New Roman" w:hAnsi="Times New Roman" w:cs="Times New Roman"/>
-          <w:b/>
-          <w:i/>
-          <w:iCs/>
-        </w:rPr>
-        <w:t>n</w:t>
-      </w:r>
-      <w:r>
-        <w:rPr>
-          <w:rFonts w:ascii="Times New Roman" w:hAnsi="Times New Roman" w:cs="Times New Roman"/>
-          <w:bCs/>
-        </w:rPr>
-        <w:t xml:space="preserve"> lignes et le deuxième pour itinère chaque élément et en pire des cas ce nombre coïncide avec le nombre des colonnes</w:t>
-      </w:r>
-      <w:r>
-        <w:rPr>
-          <w:rFonts w:ascii="Times New Roman" w:hAnsi="Times New Roman" w:cs="Times New Roman"/>
-          <w:bCs/>
-        </w:rPr>
-        <w:t xml:space="preserve"> </w:t>
-      </w:r>
-      <w:r>
-        <w:rPr>
-          <w:rFonts w:ascii="Times New Roman" w:hAnsi="Times New Roman" w:cs="Times New Roman"/>
-          <w:b/>
-          <w:i/>
-          <w:iCs/>
-        </w:rPr>
-        <w:t>m</w:t>
-      </w:r>
-      <w:r>
-        <w:rPr>
-          <w:rFonts w:ascii="Times New Roman" w:hAnsi="Times New Roman" w:cs="Times New Roman"/>
-          <w:bCs/>
-        </w:rPr>
-        <w:t>, c.-à-d. tous la matrice est remplie avec des éléments non nuls. (</w:t>
-      </w:r>
-      <w:proofErr w:type="gramStart"/>
-      <w:r>
-        <w:rPr>
-          <w:rFonts w:ascii="Times New Roman" w:hAnsi="Times New Roman" w:cs="Times New Roman"/>
-          <w:bCs/>
-        </w:rPr>
-        <w:t>c’est</w:t>
-      </w:r>
-      <w:proofErr w:type="gramEnd"/>
-      <w:r>
-        <w:rPr>
-          <w:rFonts w:ascii="Times New Roman" w:hAnsi="Times New Roman" w:cs="Times New Roman"/>
-          <w:bCs/>
-        </w:rPr>
-        <w:t xml:space="preserve"> plus une matrice creuse !) En le corps des boucles juste </w:t>
-      </w:r>
-      <w:r>
-        <w:rPr>
-          <w:rFonts w:ascii="Times New Roman" w:hAnsi="Times New Roman" w:cs="Times New Roman"/>
-          <w:bCs/>
-        </w:rPr>
-        <w:t>des opérations constantes</w:t>
-      </w:r>
-      <w:r>
-        <w:rPr>
-          <w:rFonts w:ascii="Times New Roman" w:hAnsi="Times New Roman" w:cs="Times New Roman"/>
-          <w:bCs/>
-        </w:rPr>
-        <w:t xml:space="preserve"> d’affectations et un opération incrément (arithmétique) pour énumérer les éléments.</w:t>
-      </w:r>
-      <w:r>
-        <w:rPr>
-          <w:rFonts w:ascii="Times New Roman" w:hAnsi="Times New Roman" w:cs="Times New Roman"/>
-          <w:bCs/>
-        </w:rPr>
-        <w:t xml:space="preserve"> En dehors des opérations constants.</w:t>
-      </w:r>
-    </w:p>
-    <w:p>
-      <w:pPr>
-        <w:shd w:val="clear" w:color="auto" w:fill="FFFFFF"/>
-        <w:spacing w:after="0" w:line="240" w:lineRule="auto"/>
-        <w:rPr>
-          <w:rFonts w:ascii="Courier New" w:eastAsia="Times New Roman" w:hAnsi="Courier New" w:cs="Courier New"/>
-          <w:b/>
-          <w:bCs/>
-          <w:color w:val="000080"/>
-          <w:kern w:val="0"/>
-          <w:sz w:val="20"/>
-          <w:szCs w:val="20"/>
-          <w:lang w:eastAsia="fr-FR"/>
-        </w:rPr>
-      </w:pPr>
-      <w:proofErr w:type="spellStart"/>
-      <w:proofErr w:type="gramStart"/>
-      <w:r>
-        <w:rPr>
-          <w:rFonts w:ascii="Courier New" w:eastAsia="Times New Roman" w:hAnsi="Courier New" w:cs="Courier New"/>
-          <w:color w:val="8000FF"/>
-          <w:kern w:val="0"/>
-          <w:sz w:val="20"/>
-          <w:szCs w:val="20"/>
-          <w:lang w:eastAsia="fr-FR"/>
-        </w:rPr>
-        <w:t>void</w:t>
-      </w:r>
-      <w:proofErr w:type="spellEnd"/>
-      <w:proofErr w:type="gramEnd"/>
       <w:r>
         <w:rPr>
           <w:rFonts w:ascii="Courier New" w:eastAsia="Times New Roman" w:hAnsi="Courier New" w:cs="Courier New"/>
@@ -4694,25 +4519,7 @@
         <w:rPr>
           <w:b/>
         </w:rPr>
-        <w:t>Complexité en O(</w:t>
-      </w:r>
-      <w:r>
-        <w:rPr>
-          <w:b/>
-        </w:rPr>
-        <w:t>l</w:t>
-      </w:r>
-      <w:r>
-        <w:rPr>
-          <w:b/>
-        </w:rPr>
-        <w:t>)</w:t>
-      </w:r>
-      <w:r>
-        <w:rPr>
-          <w:b/>
-        </w:rPr>
-        <w:t xml:space="preserve"> </w:t>
+        <w:t xml:space="preserve">Complexité en O(l) </w:t>
       </w:r>
       <w:r>
         <w:rPr>
@@ -4752,7 +4559,19 @@
         <w:rPr>
           <w:bCs/>
         </w:rPr>
-        <w:t xml:space="preserve"> le taille de </w:t>
+        <w:t xml:space="preserve"> </w:t>
+      </w:r>
+      <w:r>
+        <w:rPr>
+          <w:bCs/>
+        </w:rPr>
+        <w:t>la</w:t>
+      </w:r>
+      <w:r>
+        <w:rPr>
+          <w:bCs/>
+        </w:rPr>
+        <w:t xml:space="preserve"> taille de </w:t>
       </w:r>
       <w:r>
         <w:rPr>
@@ -4776,74 +4595,58 @@
         <w:rPr>
           <w:bCs/>
         </w:rPr>
-        <w:t xml:space="preserve"> le nombre des </w:t>
-      </w:r>
-      <w:r>
-        <w:rPr>
-          <w:bCs/>
-        </w:rPr>
-        <w:t>caractères</w:t>
-      </w:r>
-      <w:r>
-        <w:rPr>
-          <w:bCs/>
-        </w:rPr>
-        <w:t xml:space="preserve"> </w:t>
-      </w:r>
-      <w:proofErr w:type="spellStart"/>
-      <w:r>
-        <w:rPr>
-          <w:bCs/>
-        </w:rPr>
-        <w:t>diffèrents</w:t>
-      </w:r>
-      <w:proofErr w:type="spellEnd"/>
-      <w:r>
-        <w:rPr>
-          <w:bCs/>
-        </w:rPr>
-        <w:t xml:space="preserve"> de ‘</w:t>
+        <w:t xml:space="preserve"> </w:t>
+      </w:r>
+      <w:r>
+        <w:rPr>
+          <w:bCs/>
+        </w:rPr>
+        <w:t>le nombre de caractères différents de</w:t>
+      </w:r>
+      <w:r>
+        <w:rPr>
+          <w:bCs/>
+        </w:rPr>
+        <w:t xml:space="preserve"> ‘</w:t>
       </w:r>
       <w:r>
         <w:rPr>
           <w:rFonts w:ascii="Consolas" w:hAnsi="Consolas"/>
           <w:bCs/>
         </w:rPr>
-        <w:t>\</w:t>
-      </w:r>
-      <w:proofErr w:type="gramStart"/>
+        <w:t>\n</w:t>
+      </w:r>
+      <w:r>
+        <w:rPr>
+          <w:bCs/>
+        </w:rPr>
+        <w:t xml:space="preserve">’ </w:t>
+      </w:r>
+      <w:r>
+        <w:rPr>
+          <w:bCs/>
+        </w:rPr>
+        <w:t xml:space="preserve"> </w:t>
+      </w:r>
+      <w:r>
+        <w:rPr>
+          <w:bCs/>
+        </w:rPr>
+        <w:t xml:space="preserve">et de </w:t>
+      </w:r>
       <w:r>
         <w:rPr>
           <w:rFonts w:ascii="Consolas" w:hAnsi="Consolas"/>
           <w:bCs/>
         </w:rPr>
-        <w:t>n</w:t>
-      </w:r>
-      <w:r>
-        <w:rPr>
-          <w:bCs/>
-        </w:rPr>
-        <w:t xml:space="preserve">’ </w:t>
-      </w:r>
-      <w:r>
-        <w:rPr>
-          <w:bCs/>
-        </w:rPr>
-        <w:t xml:space="preserve"> </w:t>
-      </w:r>
-      <w:proofErr w:type="gramEnd"/>
-      <w:r>
-        <w:rPr>
-          <w:bCs/>
-        </w:rPr>
-        <w:t xml:space="preserve">et de </w:t>
-      </w:r>
-      <w:r>
-        <w:rPr>
-          <w:rFonts w:ascii="Consolas" w:hAnsi="Consolas"/>
-          <w:bCs/>
-        </w:rPr>
         <w:t>EOF</w:t>
+      </w:r>
+      <w:r>
+        <w:rPr>
+          <w:rFonts w:ascii="Times New Roman" w:hAnsi="Times New Roman" w:cs="Times New Roman"/>
+          <w:bCs/>
+        </w:rPr>
+        <w:t>.</w:t>
       </w:r>
     </w:p>
     <w:p>
@@ -4857,7 +4660,6 @@
         </w:rPr>
       </w:pPr>
       <w:proofErr w:type="spellStart"/>
-      <w:proofErr w:type="gramStart"/>
       <w:r>
         <w:rPr>
           <w:rFonts w:ascii="Courier New" w:eastAsia="Times New Roman" w:hAnsi="Courier New" w:cs="Courier New"/>
@@ -4870,7 +4672,6 @@
         <w:t>void</w:t>
       </w:r>
       <w:proofErr w:type="spellEnd"/>
-      <w:proofErr w:type="gramEnd"/>
       <w:r>
         <w:rPr>
           <w:rFonts w:ascii="Courier New" w:eastAsia="Times New Roman" w:hAnsi="Courier New" w:cs="Courier New"/>
@@ -5122,7 +4923,7 @@
           <w:kern w:val="0"/>
           <w:lang w:eastAsia="fr-FR"/>
         </w:rPr>
-        <w:t xml:space="preserve">Avec la boucle externe on </w:t>
+        <w:t>Avec la boucle externe</w:t>
       </w:r>
       <w:r>
         <w:rPr>
@@ -5130,6 +4931,22 @@
           <w:kern w:val="0"/>
           <w:lang w:eastAsia="fr-FR"/>
         </w:rPr>
+        <w:t>,</w:t>
+      </w:r>
+      <w:r>
+        <w:rPr>
+          <w:rFonts w:ascii="Times New Roman" w:eastAsia="Times New Roman" w:hAnsi="Times New Roman" w:cs="Times New Roman"/>
+          <w:kern w:val="0"/>
+          <w:lang w:eastAsia="fr-FR"/>
+        </w:rPr>
+        <w:t xml:space="preserve"> on </w:t>
+      </w:r>
+      <w:r>
+        <w:rPr>
+          <w:rFonts w:ascii="Times New Roman" w:eastAsia="Times New Roman" w:hAnsi="Times New Roman" w:cs="Times New Roman"/>
+          <w:kern w:val="0"/>
+          <w:lang w:eastAsia="fr-FR"/>
+        </w:rPr>
         <w:t>parcourt</w:t>
       </w:r>
       <w:r>
@@ -5162,7 +4979,7 @@
           <w:kern w:val="0"/>
           <w:lang w:eastAsia="fr-FR"/>
         </w:rPr>
-        <w:t xml:space="preserve"> supprimes le dernier élément d'une ligne, la fonction recommence au début de la liste et parcourt jusqu'à la fin pour trouver et libérer cet élément. Ce processus est répété pour chaque élément </w:t>
+        <w:t xml:space="preserve"> supprime le dernier élément d'une ligne, la fonction recommence au début de la liste et parcourt jusqu'à la fin pour trouver et libérer cet élément. Ce processus est répété pour chaque élément </w:t>
       </w:r>
       <w:r>
         <w:rPr>
@@ -5170,7 +4987,7 @@
           <w:kern w:val="0"/>
           <w:lang w:eastAsia="fr-FR"/>
         </w:rPr>
-        <w:t xml:space="preserve">de la liste </w:t>
+        <w:t xml:space="preserve">de la liste et </w:t>
       </w:r>
       <w:r>
         <w:rPr>
@@ -5178,24 +4995,38 @@
           <w:kern w:val="0"/>
           <w:lang w:eastAsia="fr-FR"/>
         </w:rPr>
-        <w:t xml:space="preserve">et en pire des cas cela coïncide </w:t>
-      </w:r>
-      <w:proofErr w:type="gramStart"/>
+        <w:t>dans le pire</w:t>
+      </w:r>
       <w:r>
         <w:rPr>
           <w:rFonts w:ascii="Times New Roman" w:eastAsia="Times New Roman" w:hAnsi="Times New Roman" w:cs="Times New Roman"/>
           <w:kern w:val="0"/>
           <w:lang w:eastAsia="fr-FR"/>
         </w:rPr>
-        <w:t>a</w:t>
-      </w:r>
-      <w:proofErr w:type="gramEnd"/>
+        <w:t xml:space="preserve"> </w:t>
+      </w:r>
       <w:r>
         <w:rPr>
           <w:rFonts w:ascii="Times New Roman" w:eastAsia="Times New Roman" w:hAnsi="Times New Roman" w:cs="Times New Roman"/>
           <w:kern w:val="0"/>
           <w:lang w:eastAsia="fr-FR"/>
         </w:rPr>
+        <w:t xml:space="preserve">des cas cela coïncide </w:t>
+      </w:r>
+      <w:r>
+        <w:rPr>
+          <w:rFonts w:ascii="Times New Roman" w:eastAsia="Times New Roman" w:hAnsi="Times New Roman" w:cs="Times New Roman"/>
+          <w:kern w:val="0"/>
+          <w:lang w:eastAsia="fr-FR"/>
+        </w:rPr>
+        <w:t>à</w:t>
+      </w:r>
+      <w:r>
+        <w:rPr>
+          <w:rFonts w:ascii="Times New Roman" w:eastAsia="Times New Roman" w:hAnsi="Times New Roman" w:cs="Times New Roman"/>
+          <w:kern w:val="0"/>
+          <w:lang w:eastAsia="fr-FR"/>
+        </w:rPr>
         <w:t xml:space="preserve"> le nombre des colonnes </w:t>
       </w:r>
       <w:r>
@@ -5206,7 +5037,7 @@
           <w:kern w:val="0"/>
           <w:lang w:eastAsia="fr-FR"/>
         </w:rPr>
-        <w:t>n</w:t>
+        <w:t>m</w:t>
       </w:r>
       <w:r>
         <w:rPr>
@@ -5230,7 +5061,55 @@
           <w:kern w:val="0"/>
           <w:lang w:eastAsia="fr-FR"/>
         </w:rPr>
-        <w:t xml:space="preserve"> Les boucle interne rend cela possible avec une répétition combinais de :</w:t>
+        <w:t xml:space="preserve"> Les boucle</w:t>
+      </w:r>
+      <w:r>
+        <w:rPr>
+          <w:rFonts w:ascii="Times New Roman" w:eastAsia="Times New Roman" w:hAnsi="Times New Roman" w:cs="Times New Roman"/>
+          <w:kern w:val="0"/>
+          <w:lang w:eastAsia="fr-FR"/>
+        </w:rPr>
+        <w:t>s</w:t>
+      </w:r>
+      <w:r>
+        <w:rPr>
+          <w:rFonts w:ascii="Times New Roman" w:eastAsia="Times New Roman" w:hAnsi="Times New Roman" w:cs="Times New Roman"/>
+          <w:kern w:val="0"/>
+          <w:lang w:eastAsia="fr-FR"/>
+        </w:rPr>
+        <w:t xml:space="preserve"> interne</w:t>
+      </w:r>
+      <w:r>
+        <w:rPr>
+          <w:rFonts w:ascii="Times New Roman" w:eastAsia="Times New Roman" w:hAnsi="Times New Roman" w:cs="Times New Roman"/>
+          <w:kern w:val="0"/>
+          <w:lang w:eastAsia="fr-FR"/>
+        </w:rPr>
+        <w:t>s</w:t>
+      </w:r>
+      <w:r>
+        <w:rPr>
+          <w:rFonts w:ascii="Times New Roman" w:eastAsia="Times New Roman" w:hAnsi="Times New Roman" w:cs="Times New Roman"/>
+          <w:kern w:val="0"/>
+          <w:lang w:eastAsia="fr-FR"/>
+        </w:rPr>
+        <w:t xml:space="preserve"> </w:t>
+      </w:r>
+      <w:r>
+        <w:rPr>
+          <w:rFonts w:ascii="Times New Roman" w:eastAsia="Times New Roman" w:hAnsi="Times New Roman" w:cs="Times New Roman"/>
+          <w:kern w:val="0"/>
+          <w:lang w:eastAsia="fr-FR"/>
+        </w:rPr>
+        <w:t>rendent</w:t>
+      </w:r>
+      <w:r>
+        <w:rPr>
+          <w:rFonts w:ascii="Times New Roman" w:eastAsia="Times New Roman" w:hAnsi="Times New Roman" w:cs="Times New Roman"/>
+          <w:kern w:val="0"/>
+          <w:lang w:eastAsia="fr-FR"/>
+        </w:rPr>
+        <w:t xml:space="preserve"> cela possible avec une répétition combinais de :</w:t>
       </w:r>
       <w:r>
         <w:rPr>
@@ -5247,47 +5126,7 @@
             <w:kern w:val="0"/>
             <w:lang w:eastAsia="fr-FR"/>
           </w:rPr>
-          <m:t>m</m:t>
-        </m:r>
-        <m:r>
-          <w:rPr>
-            <w:rFonts w:ascii="Cambria Math" w:eastAsia="Times New Roman" w:hAnsi="Cambria Math" w:cs="Times New Roman"/>
-            <w:kern w:val="0"/>
-            <w:lang w:eastAsia="fr-FR"/>
-          </w:rPr>
-          <m:t>+(</m:t>
-        </m:r>
-        <m:r>
-          <w:rPr>
-            <w:rFonts w:ascii="Cambria Math" w:eastAsia="Times New Roman" w:hAnsi="Cambria Math" w:cs="Times New Roman"/>
-            <w:kern w:val="0"/>
-            <w:lang w:eastAsia="fr-FR"/>
-          </w:rPr>
-          <m:t>m</m:t>
-        </m:r>
-        <m:r>
-          <w:rPr>
-            <w:rFonts w:ascii="Cambria Math" w:eastAsia="Times New Roman" w:hAnsi="Cambria Math" w:cs="Times New Roman"/>
-            <w:kern w:val="0"/>
-            <w:lang w:eastAsia="fr-FR"/>
-          </w:rPr>
-          <m:t>-1)+(</m:t>
-        </m:r>
-        <m:r>
-          <w:rPr>
-            <w:rFonts w:ascii="Cambria Math" w:eastAsia="Times New Roman" w:hAnsi="Cambria Math" w:cs="Times New Roman"/>
-            <w:kern w:val="0"/>
-            <w:lang w:eastAsia="fr-FR"/>
-          </w:rPr>
-          <m:t>m</m:t>
-        </m:r>
-        <m:r>
-          <w:rPr>
-            <w:rFonts w:ascii="Cambria Math" w:eastAsia="Times New Roman" w:hAnsi="Cambria Math" w:cs="Times New Roman"/>
-            <w:kern w:val="0"/>
-            <w:lang w:eastAsia="fr-FR"/>
-          </w:rPr>
-          <m:t>-2)+</m:t>
+          <m:t>m+(m-1)+(m-2)+</m:t>
         </m:r>
         <m:r>
           <w:rPr>
@@ -5323,31 +5162,7 @@
                 <w:kern w:val="0"/>
                 <w:lang w:eastAsia="fr-FR"/>
               </w:rPr>
-              <m:t>m</m:t>
-            </m:r>
-            <m:r>
-              <w:rPr>
-                <w:rFonts w:ascii="Cambria Math" w:eastAsia="Times New Roman" w:hAnsi="Cambria Math" w:cs="Times New Roman"/>
-                <w:kern w:val="0"/>
-                <w:lang w:eastAsia="fr-FR"/>
-              </w:rPr>
-              <m:t>(</m:t>
-            </m:r>
-            <m:r>
-              <w:rPr>
-                <w:rFonts w:ascii="Cambria Math" w:eastAsia="Times New Roman" w:hAnsi="Cambria Math" w:cs="Times New Roman"/>
-                <w:kern w:val="0"/>
-                <w:lang w:eastAsia="fr-FR"/>
-              </w:rPr>
-              <m:t>m</m:t>
-            </m:r>
-            <m:r>
-              <w:rPr>
-                <w:rFonts w:ascii="Cambria Math" w:eastAsia="Times New Roman" w:hAnsi="Cambria Math" w:cs="Times New Roman"/>
-                <w:kern w:val="0"/>
-                <w:lang w:eastAsia="fr-FR"/>
-              </w:rPr>
-              <m:t>+1)</m:t>
+              <m:t>m(m+1)</m:t>
             </m:r>
           </m:num>
           <m:den>
@@ -5448,25 +5263,39 @@
           <w:kern w:val="0"/>
           <w:lang w:eastAsia="fr-FR"/>
         </w:rPr>
-        <w:t xml:space="preserve"> dedans sont constant. En totalité si tout la matrice est pleine (c’est plus </w:t>
-      </w:r>
-      <w:proofErr w:type="gramStart"/>
+        <w:t xml:space="preserve"> dedans sont constant. En totalité si tout la matrice est pleine (c</w:t>
+      </w:r>
       <w:r>
         <w:rPr>
           <w:rFonts w:ascii="Times New Roman" w:eastAsia="Times New Roman" w:hAnsi="Times New Roman" w:cs="Times New Roman"/>
           <w:kern w:val="0"/>
           <w:lang w:eastAsia="fr-FR"/>
         </w:rPr>
-        <w:t>creuse</w:t>
-      </w:r>
-      <w:proofErr w:type="gramEnd"/>
+        <w:t>e n’</w:t>
+      </w:r>
       <w:r>
         <w:rPr>
           <w:rFonts w:ascii="Times New Roman" w:eastAsia="Times New Roman" w:hAnsi="Times New Roman" w:cs="Times New Roman"/>
           <w:kern w:val="0"/>
           <w:lang w:eastAsia="fr-FR"/>
         </w:rPr>
-        <w:t>) on obtiens :</w:t>
+        <w:t xml:space="preserve">est plus creuse) on </w:t>
+      </w:r>
+      <w:r>
+        <w:rPr>
+          <w:rFonts w:ascii="Times New Roman" w:eastAsia="Times New Roman" w:hAnsi="Times New Roman" w:cs="Times New Roman"/>
+          <w:kern w:val="0"/>
+          <w:lang w:eastAsia="fr-FR"/>
+        </w:rPr>
+        <w:t>obtient</w:t>
+      </w:r>
+      <w:r>
+        <w:rPr>
+          <w:rFonts w:ascii="Times New Roman" w:eastAsia="Times New Roman" w:hAnsi="Times New Roman" w:cs="Times New Roman"/>
+          <w:kern w:val="0"/>
+          <w:lang w:eastAsia="fr-FR"/>
+        </w:rPr>
+        <w:t> :</w:t>
       </w:r>
       <w:r>
         <w:rPr>
@@ -5503,31 +5332,7 @@
                 <w:kern w:val="0"/>
                 <w:lang w:eastAsia="fr-FR"/>
               </w:rPr>
-              <m:t>m</m:t>
-            </m:r>
-            <m:r>
-              <w:rPr>
-                <w:rFonts w:ascii="Cambria Math" w:eastAsia="Times New Roman" w:hAnsi="Cambria Math" w:cs="Times New Roman"/>
-                <w:kern w:val="0"/>
-                <w:lang w:eastAsia="fr-FR"/>
-              </w:rPr>
-              <m:t>(</m:t>
-            </m:r>
-            <m:r>
-              <w:rPr>
-                <w:rFonts w:ascii="Cambria Math" w:eastAsia="Times New Roman" w:hAnsi="Cambria Math" w:cs="Times New Roman"/>
-                <w:kern w:val="0"/>
-                <w:lang w:eastAsia="fr-FR"/>
-              </w:rPr>
-              <m:t>m</m:t>
-            </m:r>
-            <m:r>
-              <w:rPr>
-                <w:rFonts w:ascii="Cambria Math" w:eastAsia="Times New Roman" w:hAnsi="Cambria Math" w:cs="Times New Roman"/>
-                <w:kern w:val="0"/>
-                <w:lang w:eastAsia="fr-FR"/>
-              </w:rPr>
-              <m:t>+1)</m:t>
+              <m:t>m(m+1)</m:t>
             </m:r>
           </m:num>
           <m:den>
@@ -5575,23 +5380,7 @@
                 <w:kern w:val="0"/>
                 <w:lang w:eastAsia="fr-FR"/>
               </w:rPr>
-              <m:t>O(</m:t>
-            </m:r>
-            <m:r>
-              <w:rPr>
-                <w:rFonts w:ascii="Cambria Math" w:eastAsia="Times New Roman" w:hAnsi="Cambria Math" w:cs="Times New Roman"/>
-                <w:kern w:val="0"/>
-                <w:lang w:eastAsia="fr-FR"/>
-              </w:rPr>
-              <m:t>n</m:t>
-            </m:r>
-            <m:r>
-              <w:rPr>
-                <w:rFonts w:ascii="Cambria Math" w:eastAsia="Times New Roman" w:hAnsi="Cambria Math" w:cs="Times New Roman"/>
-                <w:kern w:val="0"/>
-                <w:lang w:eastAsia="fr-FR"/>
-              </w:rPr>
-              <m:t>m</m:t>
+              <m:t>O(nm</m:t>
             </m:r>
           </m:e>
           <m:sup>
@@ -5665,6 +5454,9 @@
         <w:t xml:space="preserve">Après la dernière séance de TP dédiée aux tests, le professeur a noté que nous devions améliorer la fonction </w:t>
       </w:r>
       <w:r>
+        <w:rPr>
+          <w:noProof/>
+        </w:rPr>
         <w:drawing>
           <wp:inline distT="0" distB="0" distL="0" distR="0" wp14:anchorId="24116E14" wp14:editId="4BB8B195">
             <wp:extent cx="4572000" cy="157843"/>
@@ -5722,7 +5514,28 @@
           <w:rFonts w:ascii="Times New Roman" w:hAnsi="Times New Roman" w:cs="Times New Roman"/>
           <w:bCs/>
         </w:rPr>
-        <w:t xml:space="preserve">, car nous n’avions pas pris en compte les entrées de valeur nulle provenant de l'utilisateur. Cela entraînerait le stockage de la valeur zéro dans un nouvel élément, ce qui va à l'encontre de l'objectif de nos listes chaînées, et ne permettrait pas de supprimer une valeur existante. Par conséquent, après consultation, nous avons décidé de clarifier le code et de rendre les </w:t>
+        <w:t>, car nous n’avions pas pris en compte les entrées de valeur nulle provenant de l'utilisateur. Cela entraînerait le stockage de la valeur zéro dans un nouvel élément, ce qui va à l'encontre de l'objectif de nos listes chaînées, et ne permettrait pas de supprimer une valeur existante. Par conséquent, après consultation, nous avons décidé de clarifier le code</w:t>
+      </w:r>
+      <w:r>
+        <w:rPr>
+          <w:rFonts w:ascii="Times New Roman" w:hAnsi="Times New Roman" w:cs="Times New Roman"/>
+          <w:bCs/>
+        </w:rPr>
+        <w:t>, faire des changements</w:t>
+      </w:r>
+      <w:r>
+        <w:rPr>
+          <w:rFonts w:ascii="Times New Roman" w:hAnsi="Times New Roman" w:cs="Times New Roman"/>
+          <w:bCs/>
+        </w:rPr>
+        <w:t xml:space="preserve"> et de rendre les </w:t>
+      </w:r>
+      <w:r>
+        <w:rPr>
+          <w:rFonts w:ascii="Times New Roman" w:hAnsi="Times New Roman" w:cs="Times New Roman"/>
+          <w:bCs/>
+        </w:rPr>
+        <w:t xml:space="preserve">tous </w:t>
       </w:r>
       <w:r>
         <w:rPr>

</xml_diff>